<commit_message>
Presnetation and updates of game pitch are ready
</commit_message>
<xml_diff>
--- a/Documentation/Game_Pitch.docx
+++ b/Documentation/Game_Pitch.docx
@@ -1176,19 +1176,199 @@
         <w:jc w:val="both"/>
         <w:rPr>
           <w:rFonts w:ascii="Times New Roman" w:hAnsi="Times New Roman" w:cs="Times New Roman"/>
-          <w:sz w:val="24"/>
-          <w:szCs w:val="24"/>
-          <w:lang w:val="en-US"/>
-        </w:rPr>
-      </w:pPr>
-      <w:r>
-        <w:rPr>
-          <w:rFonts w:ascii="Times New Roman" w:hAnsi="Times New Roman" w:cs="Times New Roman"/>
-          <w:sz w:val="24"/>
-          <w:szCs w:val="24"/>
-          <w:lang w:val="en-US"/>
-        </w:rPr>
-        <w:t xml:space="preserve">Regular enemies will be </w:t>
+          <w:b/>
+          <w:sz w:val="24"/>
+          <w:szCs w:val="24"/>
+          <w:lang w:val="en-US"/>
+        </w:rPr>
+      </w:pPr>
+      <w:r>
+        <w:rPr>
+          <w:rFonts w:ascii="Times New Roman" w:hAnsi="Times New Roman" w:cs="Times New Roman"/>
+          <w:b/>
+          <w:sz w:val="24"/>
+          <w:szCs w:val="24"/>
+        </w:rPr>
+        <w:drawing>
+          <wp:inline distT="0" distB="0" distL="0" distR="0">
+            <wp:extent cx="1224136" cy="713133"/>
+            <wp:effectExtent l="19050" t="0" r="0" b="0"/>
+            <wp:docPr id="3" name="Рисунок 3"/>
+            <wp:cNvGraphicFramePr/>
+            <a:graphic xmlns:a="http://schemas.openxmlformats.org/drawingml/2006/main">
+              <a:graphicData uri="http://schemas.openxmlformats.org/drawingml/2006/picture">
+                <pic:pic xmlns:pic="http://schemas.openxmlformats.org/drawingml/2006/picture">
+                  <pic:nvPicPr>
+                    <pic:cNvPr id="1026" name="Picture 2"/>
+                    <pic:cNvPicPr>
+                      <a:picLocks noGrp="1" noChangeAspect="1" noChangeArrowheads="1"/>
+                    </pic:cNvPicPr>
+                  </pic:nvPicPr>
+                  <pic:blipFill>
+                    <a:blip r:embed="rId5" cstate="print"/>
+                    <a:srcRect/>
+                    <a:stretch>
+                      <a:fillRect/>
+                    </a:stretch>
+                  </pic:blipFill>
+                  <pic:spPr bwMode="auto">
+                    <a:xfrm>
+                      <a:off x="0" y="0"/>
+                      <a:ext cx="1224136" cy="713133"/>
+                    </a:xfrm>
+                    <a:prstGeom prst="rect">
+                      <a:avLst/>
+                    </a:prstGeom>
+                    <a:noFill/>
+                    <a:ln w="9525">
+                      <a:noFill/>
+                      <a:miter lim="800000"/>
+                      <a:headEnd/>
+                      <a:tailEnd/>
+                    </a:ln>
+                    <a:effectLst/>
+                  </pic:spPr>
+                </pic:pic>
+              </a:graphicData>
+            </a:graphic>
+          </wp:inline>
+        </w:drawing>
+      </w:r>
+      <w:r>
+        <w:rPr>
+          <w:rFonts w:ascii="Times New Roman" w:hAnsi="Times New Roman" w:cs="Times New Roman"/>
+          <w:b/>
+          <w:sz w:val="24"/>
+          <w:szCs w:val="24"/>
+        </w:rPr>
+        <w:drawing>
+          <wp:inline distT="0" distB="0" distL="0" distR="0">
+            <wp:extent cx="1307976" cy="1344763"/>
+            <wp:effectExtent l="19050" t="0" r="6474" b="0"/>
+            <wp:docPr id="4" name="Рисунок 4"/>
+            <wp:cNvGraphicFramePr/>
+            <a:graphic xmlns:a="http://schemas.openxmlformats.org/drawingml/2006/main">
+              <a:graphicData uri="http://schemas.openxmlformats.org/drawingml/2006/picture">
+                <pic:pic xmlns:pic="http://schemas.openxmlformats.org/drawingml/2006/picture">
+                  <pic:nvPicPr>
+                    <pic:cNvPr id="1027" name="Picture 3"/>
+                    <pic:cNvPicPr>
+                      <a:picLocks noChangeAspect="1" noChangeArrowheads="1"/>
+                    </pic:cNvPicPr>
+                  </pic:nvPicPr>
+                  <pic:blipFill>
+                    <a:blip r:embed="rId6" cstate="print"/>
+                    <a:srcRect/>
+                    <a:stretch>
+                      <a:fillRect/>
+                    </a:stretch>
+                  </pic:blipFill>
+                  <pic:spPr bwMode="auto">
+                    <a:xfrm>
+                      <a:off x="0" y="0"/>
+                      <a:ext cx="1307976" cy="1344763"/>
+                    </a:xfrm>
+                    <a:prstGeom prst="rect">
+                      <a:avLst/>
+                    </a:prstGeom>
+                    <a:noFill/>
+                    <a:ln w="9525">
+                      <a:noFill/>
+                      <a:miter lim="800000"/>
+                      <a:headEnd/>
+                      <a:tailEnd/>
+                    </a:ln>
+                    <a:effectLst/>
+                  </pic:spPr>
+                </pic:pic>
+              </a:graphicData>
+            </a:graphic>
+          </wp:inline>
+        </w:drawing>
+      </w:r>
+      <w:r>
+        <w:rPr>
+          <w:rFonts w:ascii="Times New Roman" w:hAnsi="Times New Roman" w:cs="Times New Roman"/>
+          <w:b/>
+          <w:sz w:val="24"/>
+          <w:szCs w:val="24"/>
+        </w:rPr>
+        <w:drawing>
+          <wp:inline distT="0" distB="0" distL="0" distR="0">
+            <wp:extent cx="1224136" cy="890820"/>
+            <wp:effectExtent l="19050" t="0" r="0" b="0"/>
+            <wp:docPr id="5" name="Рисунок 5"/>
+            <wp:cNvGraphicFramePr/>
+            <a:graphic xmlns:a="http://schemas.openxmlformats.org/drawingml/2006/main">
+              <a:graphicData uri="http://schemas.openxmlformats.org/drawingml/2006/picture">
+                <pic:pic xmlns:pic="http://schemas.openxmlformats.org/drawingml/2006/picture">
+                  <pic:nvPicPr>
+                    <pic:cNvPr id="1028" name="Picture 4"/>
+                    <pic:cNvPicPr>
+                      <a:picLocks noChangeAspect="1" noChangeArrowheads="1"/>
+                    </pic:cNvPicPr>
+                  </pic:nvPicPr>
+                  <pic:blipFill>
+                    <a:blip r:embed="rId7" cstate="print"/>
+                    <a:srcRect l="7098"/>
+                    <a:stretch>
+                      <a:fillRect/>
+                    </a:stretch>
+                  </pic:blipFill>
+                  <pic:spPr bwMode="auto">
+                    <a:xfrm>
+                      <a:off x="0" y="0"/>
+                      <a:ext cx="1224136" cy="890820"/>
+                    </a:xfrm>
+                    <a:prstGeom prst="rect">
+                      <a:avLst/>
+                    </a:prstGeom>
+                    <a:noFill/>
+                    <a:ln w="9525">
+                      <a:noFill/>
+                      <a:miter lim="800000"/>
+                      <a:headEnd/>
+                      <a:tailEnd/>
+                    </a:ln>
+                    <a:effectLst/>
+                  </pic:spPr>
+                </pic:pic>
+              </a:graphicData>
+            </a:graphic>
+          </wp:inline>
+        </w:drawing>
+      </w:r>
+    </w:p>
+    <w:p>
+      <w:pPr>
+        <w:spacing w:line="360" w:lineRule="auto"/>
+        <w:ind w:firstLine="709"/>
+        <w:jc w:val="both"/>
+        <w:rPr>
+          <w:rFonts w:ascii="Times New Roman" w:hAnsi="Times New Roman" w:cs="Times New Roman"/>
+          <w:sz w:val="24"/>
+          <w:szCs w:val="24"/>
+          <w:lang w:val="en-US"/>
+        </w:rPr>
+      </w:pPr>
+      <w:r>
+        <w:rPr>
+          <w:rFonts w:ascii="Times New Roman" w:hAnsi="Times New Roman" w:cs="Times New Roman"/>
+          <w:b/>
+          <w:sz w:val="24"/>
+          <w:szCs w:val="24"/>
+          <w:lang w:val="en-US"/>
+        </w:rPr>
+        <w:t>Regular enemies</w:t>
+      </w:r>
+      <w:r>
+        <w:rPr>
+          <w:rFonts w:ascii="Times New Roman" w:hAnsi="Times New Roman" w:cs="Times New Roman"/>
+          <w:sz w:val="24"/>
+          <w:szCs w:val="24"/>
+          <w:lang w:val="en-US"/>
+        </w:rPr>
+        <w:t xml:space="preserve"> will be </w:t>
       </w:r>
       <w:r>
         <w:rPr>
@@ -1257,7 +1437,233 @@
           <w:szCs w:val="24"/>
           <w:lang w:val="en-US"/>
         </w:rPr>
-        <w:t>Bosses will look like l</w:t>
+        <w:lastRenderedPageBreak/>
+        <w:drawing>
+          <wp:inline distT="0" distB="0" distL="0" distR="0">
+            <wp:extent cx="1000858" cy="1099039"/>
+            <wp:effectExtent l="19050" t="0" r="8792" b="0"/>
+            <wp:docPr id="10" name="Рисунок 7"/>
+            <wp:cNvGraphicFramePr/>
+            <a:graphic xmlns:a="http://schemas.openxmlformats.org/drawingml/2006/main">
+              <a:graphicData uri="http://schemas.openxmlformats.org/drawingml/2006/picture">
+                <pic:pic xmlns:pic="http://schemas.openxmlformats.org/drawingml/2006/picture">
+                  <pic:nvPicPr>
+                    <pic:cNvPr id="2051" name="Picture 3"/>
+                    <pic:cNvPicPr>
+                      <a:picLocks noChangeAspect="1" noChangeArrowheads="1"/>
+                    </pic:cNvPicPr>
+                  </pic:nvPicPr>
+                  <pic:blipFill>
+                    <a:blip r:embed="rId8" cstate="print"/>
+                    <a:srcRect r="3169" b="475"/>
+                    <a:stretch>
+                      <a:fillRect/>
+                    </a:stretch>
+                  </pic:blipFill>
+                  <pic:spPr bwMode="auto">
+                    <a:xfrm>
+                      <a:off x="0" y="0"/>
+                      <a:ext cx="1003704" cy="1102164"/>
+                    </a:xfrm>
+                    <a:prstGeom prst="rect">
+                      <a:avLst/>
+                    </a:prstGeom>
+                    <a:noFill/>
+                    <a:ln w="9525">
+                      <a:noFill/>
+                      <a:miter lim="800000"/>
+                      <a:headEnd/>
+                      <a:tailEnd/>
+                    </a:ln>
+                    <a:effectLst/>
+                  </pic:spPr>
+                </pic:pic>
+              </a:graphicData>
+            </a:graphic>
+          </wp:inline>
+        </w:drawing>
+      </w:r>
+      <w:r>
+        <w:rPr>
+          <w:rFonts w:ascii="Times New Roman" w:hAnsi="Times New Roman" w:cs="Times New Roman"/>
+          <w:sz w:val="24"/>
+          <w:szCs w:val="24"/>
+          <w:lang w:val="en-US"/>
+        </w:rPr>
+        <w:t xml:space="preserve">    </w:t>
+      </w:r>
+      <w:r>
+        <w:rPr>
+          <w:rFonts w:ascii="Times New Roman" w:hAnsi="Times New Roman" w:cs="Times New Roman"/>
+          <w:sz w:val="24"/>
+          <w:szCs w:val="24"/>
+          <w:lang w:val="en-US"/>
+        </w:rPr>
+        <w:tab/>
+      </w:r>
+      <w:r>
+        <w:rPr>
+          <w:rFonts w:ascii="Times New Roman" w:hAnsi="Times New Roman" w:cs="Times New Roman"/>
+          <w:sz w:val="24"/>
+          <w:szCs w:val="24"/>
+          <w:lang w:val="en-US"/>
+        </w:rPr>
+        <w:tab/>
+        <w:t xml:space="preserve"> </w:t>
+      </w:r>
+      <w:r>
+        <w:rPr>
+          <w:rFonts w:ascii="Times New Roman" w:hAnsi="Times New Roman" w:cs="Times New Roman"/>
+          <w:sz w:val="24"/>
+          <w:szCs w:val="24"/>
+          <w:lang w:val="en-US"/>
+        </w:rPr>
+        <w:drawing>
+          <wp:inline distT="0" distB="0" distL="0" distR="0">
+            <wp:extent cx="1347195" cy="1296144"/>
+            <wp:effectExtent l="19050" t="0" r="5355" b="0"/>
+            <wp:docPr id="11" name="Рисунок 9"/>
+            <wp:cNvGraphicFramePr/>
+            <a:graphic xmlns:a="http://schemas.openxmlformats.org/drawingml/2006/main">
+              <a:graphicData uri="http://schemas.openxmlformats.org/drawingml/2006/picture">
+                <pic:pic xmlns:pic="http://schemas.openxmlformats.org/drawingml/2006/picture">
+                  <pic:nvPicPr>
+                    <pic:cNvPr id="2050" name="Picture 2"/>
+                    <pic:cNvPicPr>
+                      <a:picLocks noGrp="1" noChangeAspect="1" noChangeArrowheads="1"/>
+                    </pic:cNvPicPr>
+                  </pic:nvPicPr>
+                  <pic:blipFill>
+                    <a:blip r:embed="rId9" cstate="print"/>
+                    <a:srcRect/>
+                    <a:stretch>
+                      <a:fillRect/>
+                    </a:stretch>
+                  </pic:blipFill>
+                  <pic:spPr bwMode="auto">
+                    <a:xfrm>
+                      <a:off x="0" y="0"/>
+                      <a:ext cx="1347195" cy="1296144"/>
+                    </a:xfrm>
+                    <a:prstGeom prst="rect">
+                      <a:avLst/>
+                    </a:prstGeom>
+                    <a:noFill/>
+                    <a:ln w="9525">
+                      <a:noFill/>
+                      <a:miter lim="800000"/>
+                      <a:headEnd/>
+                      <a:tailEnd/>
+                    </a:ln>
+                    <a:effectLst/>
+                  </pic:spPr>
+                </pic:pic>
+              </a:graphicData>
+            </a:graphic>
+          </wp:inline>
+        </w:drawing>
+      </w:r>
+      <w:r>
+        <w:rPr>
+          <w:rFonts w:ascii="Times New Roman" w:hAnsi="Times New Roman" w:cs="Times New Roman"/>
+          <w:sz w:val="24"/>
+          <w:szCs w:val="24"/>
+          <w:lang w:val="en-US"/>
+        </w:rPr>
+        <w:tab/>
+      </w:r>
+      <w:r>
+        <w:rPr>
+          <w:rFonts w:ascii="Times New Roman" w:hAnsi="Times New Roman" w:cs="Times New Roman"/>
+          <w:sz w:val="24"/>
+          <w:szCs w:val="24"/>
+          <w:lang w:val="en-US"/>
+        </w:rPr>
+        <w:tab/>
+      </w:r>
+      <w:r>
+        <w:rPr>
+          <w:rFonts w:ascii="Times New Roman" w:hAnsi="Times New Roman" w:cs="Times New Roman"/>
+          <w:sz w:val="24"/>
+          <w:szCs w:val="24"/>
+          <w:lang w:val="en-US"/>
+        </w:rPr>
+        <w:drawing>
+          <wp:inline distT="0" distB="0" distL="0" distR="0">
+            <wp:extent cx="1079988" cy="1310053"/>
+            <wp:effectExtent l="19050" t="0" r="5862" b="0"/>
+            <wp:docPr id="12" name="Рисунок 10"/>
+            <wp:cNvGraphicFramePr/>
+            <a:graphic xmlns:a="http://schemas.openxmlformats.org/drawingml/2006/main">
+              <a:graphicData uri="http://schemas.openxmlformats.org/drawingml/2006/picture">
+                <pic:pic xmlns:pic="http://schemas.openxmlformats.org/drawingml/2006/picture">
+                  <pic:nvPicPr>
+                    <pic:cNvPr id="2052" name="Picture 4"/>
+                    <pic:cNvPicPr>
+                      <a:picLocks noChangeAspect="1" noChangeArrowheads="1"/>
+                    </pic:cNvPicPr>
+                  </pic:nvPicPr>
+                  <pic:blipFill>
+                    <a:blip r:embed="rId10" cstate="print"/>
+                    <a:srcRect/>
+                    <a:stretch>
+                      <a:fillRect/>
+                    </a:stretch>
+                  </pic:blipFill>
+                  <pic:spPr bwMode="auto">
+                    <a:xfrm>
+                      <a:off x="0" y="0"/>
+                      <a:ext cx="1082123" cy="1312642"/>
+                    </a:xfrm>
+                    <a:prstGeom prst="rect">
+                      <a:avLst/>
+                    </a:prstGeom>
+                    <a:noFill/>
+                    <a:ln w="9525">
+                      <a:noFill/>
+                      <a:miter lim="800000"/>
+                      <a:headEnd/>
+                      <a:tailEnd/>
+                    </a:ln>
+                    <a:effectLst/>
+                  </pic:spPr>
+                </pic:pic>
+              </a:graphicData>
+            </a:graphic>
+          </wp:inline>
+        </w:drawing>
+      </w:r>
+    </w:p>
+    <w:p>
+      <w:pPr>
+        <w:spacing w:line="360" w:lineRule="auto"/>
+        <w:ind w:firstLine="709"/>
+        <w:jc w:val="both"/>
+        <w:rPr>
+          <w:rFonts w:ascii="Times New Roman" w:hAnsi="Times New Roman" w:cs="Times New Roman"/>
+          <w:sz w:val="24"/>
+          <w:szCs w:val="24"/>
+          <w:lang w:val="en-US"/>
+        </w:rPr>
+      </w:pPr>
+      <w:r>
+        <w:rPr>
+          <w:rFonts w:ascii="Times New Roman" w:hAnsi="Times New Roman" w:cs="Times New Roman"/>
+          <w:b/>
+          <w:sz w:val="24"/>
+          <w:szCs w:val="24"/>
+          <w:lang w:val="en-US"/>
+        </w:rPr>
+        <w:t>Bosses</w:t>
+      </w:r>
+      <w:r>
+        <w:rPr>
+          <w:rFonts w:ascii="Times New Roman" w:hAnsi="Times New Roman" w:cs="Times New Roman"/>
+          <w:sz w:val="24"/>
+          <w:szCs w:val="24"/>
+          <w:lang w:val="en-US"/>
+        </w:rPr>
+        <w:t xml:space="preserve"> will look like l</w:t>
       </w:r>
       <w:r>
         <w:rPr>
@@ -1460,191 +1866,191 @@
           <w:szCs w:val="24"/>
           <w:lang w:val="en-US"/>
         </w:rPr>
+        <w:t>Menus</w:t>
+      </w:r>
+    </w:p>
+    <w:p>
+      <w:pPr>
+        <w:spacing w:line="360" w:lineRule="auto"/>
+        <w:ind w:firstLine="709"/>
+        <w:jc w:val="both"/>
+        <w:rPr>
+          <w:rFonts w:ascii="Times New Roman" w:hAnsi="Times New Roman" w:cs="Times New Roman"/>
+          <w:sz w:val="24"/>
+          <w:szCs w:val="24"/>
+          <w:lang w:val="en-US"/>
+        </w:rPr>
+      </w:pPr>
+      <w:r>
+        <w:rPr>
+          <w:rFonts w:ascii="Times New Roman" w:hAnsi="Times New Roman" w:cs="Times New Roman"/>
+          <w:sz w:val="24"/>
+          <w:szCs w:val="24"/>
+          <w:lang w:val="en-US"/>
+        </w:rPr>
+        <w:t>The initial menu screen of "Galaxy Impact" is designed for seamless navigation, providing players with quick access to key features:</w:t>
+      </w:r>
+    </w:p>
+    <w:p>
+      <w:pPr>
+        <w:spacing w:line="360" w:lineRule="auto"/>
+        <w:ind w:firstLine="709"/>
+        <w:jc w:val="both"/>
+        <w:rPr>
+          <w:rFonts w:ascii="Times New Roman" w:hAnsi="Times New Roman" w:cs="Times New Roman"/>
+          <w:sz w:val="24"/>
+          <w:szCs w:val="24"/>
+          <w:lang w:val="en-US"/>
+        </w:rPr>
+      </w:pPr>
+      <w:r>
+        <w:rPr>
+          <w:rFonts w:ascii="Times New Roman" w:hAnsi="Times New Roman" w:cs="Times New Roman"/>
+          <w:b/>
+          <w:sz w:val="24"/>
+          <w:szCs w:val="24"/>
+          <w:lang w:val="en-US"/>
+        </w:rPr>
+        <w:t>Start:</w:t>
+      </w:r>
+      <w:r>
+        <w:rPr>
+          <w:rFonts w:ascii="Times New Roman" w:hAnsi="Times New Roman" w:cs="Times New Roman"/>
+          <w:sz w:val="24"/>
+          <w:szCs w:val="24"/>
+          <w:lang w:val="en-US"/>
+        </w:rPr>
+        <w:t xml:space="preserve"> Launches the game and immerses players into the heart of the galactic action. From here, they embark on their quest, facing waves of opponents, and progressing through captivating levels.</w:t>
+      </w:r>
+    </w:p>
+    <w:p>
+      <w:pPr>
+        <w:spacing w:line="360" w:lineRule="auto"/>
+        <w:ind w:firstLine="709"/>
+        <w:jc w:val="both"/>
+        <w:rPr>
+          <w:rFonts w:ascii="Times New Roman" w:hAnsi="Times New Roman" w:cs="Times New Roman"/>
+          <w:sz w:val="24"/>
+          <w:szCs w:val="24"/>
+          <w:lang w:val="en-US"/>
+        </w:rPr>
+      </w:pPr>
+      <w:r>
+        <w:rPr>
+          <w:rFonts w:ascii="Times New Roman" w:hAnsi="Times New Roman" w:cs="Times New Roman"/>
+          <w:b/>
+          <w:sz w:val="24"/>
+          <w:szCs w:val="24"/>
+          <w:lang w:val="en-US"/>
+        </w:rPr>
+        <w:t>Load Level:</w:t>
+      </w:r>
+      <w:r>
+        <w:rPr>
+          <w:rFonts w:ascii="Times New Roman" w:hAnsi="Times New Roman" w:cs="Times New Roman"/>
+          <w:sz w:val="24"/>
+          <w:szCs w:val="24"/>
+          <w:lang w:val="en-US"/>
+        </w:rPr>
+        <w:t xml:space="preserve"> Allows players to resume their progress by loading their most recent game state. This feature ensures continuity, enabling players to pick up where they left off in their intergalactic journey.</w:t>
+      </w:r>
+    </w:p>
+    <w:p>
+      <w:pPr>
+        <w:spacing w:line="360" w:lineRule="auto"/>
+        <w:ind w:firstLine="709"/>
+        <w:jc w:val="both"/>
+        <w:rPr>
+          <w:rFonts w:ascii="Times New Roman" w:hAnsi="Times New Roman" w:cs="Times New Roman"/>
+          <w:sz w:val="24"/>
+          <w:szCs w:val="24"/>
+          <w:lang w:val="en-US"/>
+        </w:rPr>
+      </w:pPr>
+      <w:r>
+        <w:rPr>
+          <w:rFonts w:ascii="Times New Roman" w:hAnsi="Times New Roman" w:cs="Times New Roman"/>
+          <w:b/>
+          <w:sz w:val="24"/>
+          <w:szCs w:val="24"/>
+          <w:lang w:val="en-US"/>
+        </w:rPr>
+        <w:t>High Score:</w:t>
+      </w:r>
+      <w:r>
+        <w:rPr>
+          <w:rFonts w:ascii="Times New Roman" w:hAnsi="Times New Roman" w:cs="Times New Roman"/>
+          <w:sz w:val="24"/>
+          <w:szCs w:val="24"/>
+          <w:lang w:val="en-US"/>
+        </w:rPr>
+        <w:t xml:space="preserve"> Displays the </w:t>
+      </w:r>
+      <w:proofErr w:type="spellStart"/>
+      <w:r>
+        <w:rPr>
+          <w:rFonts w:ascii="Times New Roman" w:hAnsi="Times New Roman" w:cs="Times New Roman"/>
+          <w:sz w:val="24"/>
+          <w:szCs w:val="24"/>
+          <w:lang w:val="en-US"/>
+        </w:rPr>
+        <w:t>leaderboard</w:t>
+      </w:r>
+      <w:proofErr w:type="spellEnd"/>
+      <w:r>
+        <w:rPr>
+          <w:rFonts w:ascii="Times New Roman" w:hAnsi="Times New Roman" w:cs="Times New Roman"/>
+          <w:sz w:val="24"/>
+          <w:szCs w:val="24"/>
+          <w:lang w:val="en-US"/>
+        </w:rPr>
+        <w:t xml:space="preserve"> showcasing the top scores achieved by players. Compete with friends and the global gaming community to secure a place among the galaxy's elite pilots. Regular updates keep the competition fresh and exciting.</w:t>
+      </w:r>
+    </w:p>
+    <w:p>
+      <w:pPr>
+        <w:spacing w:line="360" w:lineRule="auto"/>
+        <w:ind w:firstLine="709"/>
+        <w:jc w:val="both"/>
+        <w:rPr>
+          <w:rFonts w:ascii="Times New Roman" w:hAnsi="Times New Roman" w:cs="Times New Roman"/>
+          <w:sz w:val="24"/>
+          <w:szCs w:val="24"/>
+          <w:lang w:val="en-US"/>
+        </w:rPr>
+      </w:pPr>
+      <w:r>
+        <w:rPr>
+          <w:rFonts w:ascii="Times New Roman" w:hAnsi="Times New Roman" w:cs="Times New Roman"/>
+          <w:sz w:val="24"/>
+          <w:szCs w:val="24"/>
+          <w:lang w:val="en-US"/>
+        </w:rPr>
+        <w:t>Each option is accompanied by an intuitive interface, enhancing the overall user experience and ensuring that players can effortlessly navigate through the menu to dive back into the thrilling world of "Galaxy Impact."</w:t>
+      </w:r>
+    </w:p>
+    <w:p>
+      <w:pPr>
+        <w:spacing w:line="360" w:lineRule="auto"/>
+        <w:ind w:firstLine="709"/>
+        <w:jc w:val="both"/>
+        <w:rPr>
+          <w:rFonts w:ascii="Times New Roman" w:hAnsi="Times New Roman" w:cs="Times New Roman"/>
+          <w:b/>
+          <w:sz w:val="24"/>
+          <w:szCs w:val="24"/>
+          <w:lang w:val="en-US"/>
+        </w:rPr>
+      </w:pPr>
+      <w:r>
+        <w:rPr>
+          <w:rFonts w:ascii="Times New Roman" w:hAnsi="Times New Roman" w:cs="Times New Roman"/>
+          <w:b/>
+          <w:sz w:val="24"/>
+          <w:szCs w:val="24"/>
+          <w:lang w:val="en-US"/>
+        </w:rPr>
         <w:lastRenderedPageBreak/>
-        <w:t>Menus</w:t>
-      </w:r>
-    </w:p>
-    <w:p>
-      <w:pPr>
-        <w:spacing w:line="360" w:lineRule="auto"/>
-        <w:ind w:firstLine="709"/>
-        <w:jc w:val="both"/>
-        <w:rPr>
-          <w:rFonts w:ascii="Times New Roman" w:hAnsi="Times New Roman" w:cs="Times New Roman"/>
-          <w:sz w:val="24"/>
-          <w:szCs w:val="24"/>
-          <w:lang w:val="en-US"/>
-        </w:rPr>
-      </w:pPr>
-      <w:r>
-        <w:rPr>
-          <w:rFonts w:ascii="Times New Roman" w:hAnsi="Times New Roman" w:cs="Times New Roman"/>
-          <w:sz w:val="24"/>
-          <w:szCs w:val="24"/>
-          <w:lang w:val="en-US"/>
-        </w:rPr>
-        <w:t>The initial menu screen of "Galaxy Impact" is designed for seamless navigation, providing players with quick access to key features:</w:t>
-      </w:r>
-    </w:p>
-    <w:p>
-      <w:pPr>
-        <w:spacing w:line="360" w:lineRule="auto"/>
-        <w:ind w:firstLine="709"/>
-        <w:jc w:val="both"/>
-        <w:rPr>
-          <w:rFonts w:ascii="Times New Roman" w:hAnsi="Times New Roman" w:cs="Times New Roman"/>
-          <w:sz w:val="24"/>
-          <w:szCs w:val="24"/>
-          <w:lang w:val="en-US"/>
-        </w:rPr>
-      </w:pPr>
-      <w:r>
-        <w:rPr>
-          <w:rFonts w:ascii="Times New Roman" w:hAnsi="Times New Roman" w:cs="Times New Roman"/>
-          <w:b/>
-          <w:sz w:val="24"/>
-          <w:szCs w:val="24"/>
-          <w:lang w:val="en-US"/>
-        </w:rPr>
-        <w:t>Start:</w:t>
-      </w:r>
-      <w:r>
-        <w:rPr>
-          <w:rFonts w:ascii="Times New Roman" w:hAnsi="Times New Roman" w:cs="Times New Roman"/>
-          <w:sz w:val="24"/>
-          <w:szCs w:val="24"/>
-          <w:lang w:val="en-US"/>
-        </w:rPr>
-        <w:t xml:space="preserve"> Launches the game and immerses players into the heart of the galactic action. From here, they embark on their quest, facing waves of opponents, and progressing through captivating levels.</w:t>
-      </w:r>
-    </w:p>
-    <w:p>
-      <w:pPr>
-        <w:spacing w:line="360" w:lineRule="auto"/>
-        <w:ind w:firstLine="709"/>
-        <w:jc w:val="both"/>
-        <w:rPr>
-          <w:rFonts w:ascii="Times New Roman" w:hAnsi="Times New Roman" w:cs="Times New Roman"/>
-          <w:sz w:val="24"/>
-          <w:szCs w:val="24"/>
-          <w:lang w:val="en-US"/>
-        </w:rPr>
-      </w:pPr>
-      <w:r>
-        <w:rPr>
-          <w:rFonts w:ascii="Times New Roman" w:hAnsi="Times New Roman" w:cs="Times New Roman"/>
-          <w:b/>
-          <w:sz w:val="24"/>
-          <w:szCs w:val="24"/>
-          <w:lang w:val="en-US"/>
-        </w:rPr>
-        <w:t>Load Level:</w:t>
-      </w:r>
-      <w:r>
-        <w:rPr>
-          <w:rFonts w:ascii="Times New Roman" w:hAnsi="Times New Roman" w:cs="Times New Roman"/>
-          <w:sz w:val="24"/>
-          <w:szCs w:val="24"/>
-          <w:lang w:val="en-US"/>
-        </w:rPr>
-        <w:t xml:space="preserve"> Allows players to resume their progress by loading their most recent game state. This feature ensures continuity, enabling players to pick up where they left off in their intergalactic journey.</w:t>
-      </w:r>
-    </w:p>
-    <w:p>
-      <w:pPr>
-        <w:spacing w:line="360" w:lineRule="auto"/>
-        <w:ind w:firstLine="709"/>
-        <w:jc w:val="both"/>
-        <w:rPr>
-          <w:rFonts w:ascii="Times New Roman" w:hAnsi="Times New Roman" w:cs="Times New Roman"/>
-          <w:sz w:val="24"/>
-          <w:szCs w:val="24"/>
-          <w:lang w:val="en-US"/>
-        </w:rPr>
-      </w:pPr>
-      <w:r>
-        <w:rPr>
-          <w:rFonts w:ascii="Times New Roman" w:hAnsi="Times New Roman" w:cs="Times New Roman"/>
-          <w:b/>
-          <w:sz w:val="24"/>
-          <w:szCs w:val="24"/>
-          <w:lang w:val="en-US"/>
-        </w:rPr>
-        <w:t>High Score:</w:t>
-      </w:r>
-      <w:r>
-        <w:rPr>
-          <w:rFonts w:ascii="Times New Roman" w:hAnsi="Times New Roman" w:cs="Times New Roman"/>
-          <w:sz w:val="24"/>
-          <w:szCs w:val="24"/>
-          <w:lang w:val="en-US"/>
-        </w:rPr>
-        <w:t xml:space="preserve"> Displays the </w:t>
-      </w:r>
-      <w:proofErr w:type="spellStart"/>
-      <w:r>
-        <w:rPr>
-          <w:rFonts w:ascii="Times New Roman" w:hAnsi="Times New Roman" w:cs="Times New Roman"/>
-          <w:sz w:val="24"/>
-          <w:szCs w:val="24"/>
-          <w:lang w:val="en-US"/>
-        </w:rPr>
-        <w:t>leaderboard</w:t>
-      </w:r>
-      <w:proofErr w:type="spellEnd"/>
-      <w:r>
-        <w:rPr>
-          <w:rFonts w:ascii="Times New Roman" w:hAnsi="Times New Roman" w:cs="Times New Roman"/>
-          <w:sz w:val="24"/>
-          <w:szCs w:val="24"/>
-          <w:lang w:val="en-US"/>
-        </w:rPr>
-        <w:t xml:space="preserve"> showcasing the top scores achieved by players. Compete with friends and the global gaming community to secure a place among the galaxy's elite pilots. Regular updates keep the competition fresh and exciting.</w:t>
-      </w:r>
-    </w:p>
-    <w:p>
-      <w:pPr>
-        <w:spacing w:line="360" w:lineRule="auto"/>
-        <w:ind w:firstLine="709"/>
-        <w:jc w:val="both"/>
-        <w:rPr>
-          <w:rFonts w:ascii="Times New Roman" w:hAnsi="Times New Roman" w:cs="Times New Roman"/>
-          <w:sz w:val="24"/>
-          <w:szCs w:val="24"/>
-          <w:lang w:val="en-US"/>
-        </w:rPr>
-      </w:pPr>
-      <w:r>
-        <w:rPr>
-          <w:rFonts w:ascii="Times New Roman" w:hAnsi="Times New Roman" w:cs="Times New Roman"/>
-          <w:sz w:val="24"/>
-          <w:szCs w:val="24"/>
-          <w:lang w:val="en-US"/>
-        </w:rPr>
-        <w:t>Each option is accompanied by an intuitive interface, enhancing the overall user experience and ensuring that players can effortlessly navigate through the menu to dive back into the thrilling world of "Galaxy Impact."</w:t>
-      </w:r>
-    </w:p>
-    <w:p>
-      <w:pPr>
-        <w:spacing w:line="360" w:lineRule="auto"/>
-        <w:ind w:firstLine="709"/>
-        <w:jc w:val="both"/>
-        <w:rPr>
-          <w:rFonts w:ascii="Times New Roman" w:hAnsi="Times New Roman" w:cs="Times New Roman"/>
-          <w:b/>
-          <w:sz w:val="24"/>
-          <w:szCs w:val="24"/>
-          <w:lang w:val="en-US"/>
-        </w:rPr>
-      </w:pPr>
-      <w:r>
-        <w:rPr>
-          <w:rFonts w:ascii="Times New Roman" w:hAnsi="Times New Roman" w:cs="Times New Roman"/>
-          <w:b/>
-          <w:sz w:val="24"/>
-          <w:szCs w:val="24"/>
-          <w:lang w:val="en-US"/>
-        </w:rPr>
         <w:t>Controls</w:t>
       </w:r>
     </w:p>
@@ -2219,7 +2625,6 @@
   <w:style w:type="character" w:default="1" w:styleId="a0">
     <w:name w:val="Default Paragraph Font"/>
     <w:uiPriority w:val="1"/>
-    <w:semiHidden/>
     <w:unhideWhenUsed/>
   </w:style>
   <w:style w:type="table" w:default="1" w:styleId="a1">

</xml_diff>

<commit_message>
Documentation file is updated. Controls tab was added to menu
</commit_message>
<xml_diff>
--- a/Documentation/Game_Pitch.docx
+++ b/Documentation/Game_Pitch.docx
@@ -188,60 +188,21 @@
     </w:p>
     <w:p>
       <w:pPr>
-        <w:spacing w:line="360" w:lineRule="auto"/>
-        <w:ind w:firstLine="709"/>
-        <w:jc w:val="both"/>
-        <w:rPr>
-          <w:rFonts w:ascii="Times New Roman" w:hAnsi="Times New Roman" w:cs="Times New Roman"/>
-          <w:sz w:val="24"/>
-          <w:szCs w:val="24"/>
-          <w:lang w:val="en-US"/>
-        </w:rPr>
-      </w:pPr>
-      <w:r>
-        <w:rPr>
-          <w:rFonts w:ascii="Times New Roman" w:hAnsi="Times New Roman" w:cs="Times New Roman"/>
-          <w:sz w:val="24"/>
-          <w:szCs w:val="24"/>
-          <w:lang w:val="en-US"/>
-        </w:rPr>
-        <w:t xml:space="preserve">"Galaxy Impact" is an immersive 2D space shooter designed for PC gaming enthusiasts, offering a nostalgic nod to classic arcade titles while introducing a fresh and visually captivating experience. Players take command </w:t>
-      </w:r>
-      <w:r>
-        <w:rPr>
-          <w:rFonts w:ascii="Times New Roman" w:hAnsi="Times New Roman" w:cs="Times New Roman"/>
-          <w:sz w:val="24"/>
-          <w:szCs w:val="24"/>
-          <w:lang w:val="en-US"/>
-        </w:rPr>
-        <w:t>and navigate</w:t>
-      </w:r>
-      <w:r>
-        <w:rPr>
-          <w:rFonts w:ascii="Times New Roman" w:hAnsi="Times New Roman" w:cs="Times New Roman"/>
-          <w:sz w:val="24"/>
-          <w:szCs w:val="24"/>
-          <w:lang w:val="en-US"/>
-        </w:rPr>
-        <w:t xml:space="preserve"> through a beautifully rendered galactic landscape filled with intense, retro-inspired space battles. The game seamlessly combines </w:t>
-      </w:r>
-      <w:r>
-        <w:rPr>
-          <w:rFonts w:ascii="Times New Roman" w:hAnsi="Times New Roman" w:cs="Times New Roman"/>
-          <w:sz w:val="24"/>
-          <w:szCs w:val="24"/>
-          <w:lang w:val="en-US"/>
-        </w:rPr>
-        <w:t xml:space="preserve">classic 8-bit </w:t>
-      </w:r>
-      <w:r>
-        <w:rPr>
-          <w:rFonts w:ascii="Times New Roman" w:hAnsi="Times New Roman" w:cs="Times New Roman"/>
-          <w:sz w:val="24"/>
-          <w:szCs w:val="24"/>
-          <w:lang w:val="en-US"/>
-        </w:rPr>
-        <w:t xml:space="preserve">graphics with the beloved </w:t>
+        <w:rPr>
+          <w:rFonts w:ascii="Times New Roman" w:hAnsi="Times New Roman" w:cs="Times New Roman"/>
+          <w:sz w:val="24"/>
+          <w:szCs w:val="24"/>
+          <w:lang w:val="en-US"/>
+        </w:rPr>
+      </w:pPr>
+      <w:r>
+        <w:rPr>
+          <w:rFonts w:ascii="Times New Roman" w:hAnsi="Times New Roman" w:cs="Times New Roman"/>
+          <w:sz w:val="24"/>
+          <w:szCs w:val="24"/>
+          <w:lang w:val="en-US"/>
+        </w:rPr>
+        <w:t xml:space="preserve">"Galaxy Impact" is an immersive 2D space shooter designed for PC gaming enthusiasts, offering a nostalgic nod to classic arcade titles while introducing a fresh and visually captivating experience. Players take command and navigate through a beautifully rendered galactic landscape filled with intense, retro-inspired space battles. The game seamlessly combines classic 8-bit graphics with the beloved </w:t>
       </w:r>
       <w:proofErr w:type="spellStart"/>
       <w:r>
@@ -266,42 +227,21 @@
     </w:p>
     <w:p>
       <w:pPr>
-        <w:spacing w:line="360" w:lineRule="auto"/>
-        <w:ind w:firstLine="709"/>
-        <w:jc w:val="both"/>
-        <w:rPr>
-          <w:rFonts w:ascii="Times New Roman" w:hAnsi="Times New Roman" w:cs="Times New Roman"/>
-          <w:sz w:val="24"/>
-          <w:szCs w:val="24"/>
-          <w:lang w:val="en-US"/>
-        </w:rPr>
-      </w:pPr>
-      <w:r>
-        <w:rPr>
-          <w:rFonts w:ascii="Times New Roman" w:hAnsi="Times New Roman" w:cs="Times New Roman"/>
-          <w:sz w:val="24"/>
-          <w:szCs w:val="24"/>
-          <w:lang w:val="en-US"/>
-        </w:rPr>
-        <w:t xml:space="preserve">As players progress, they encounter waves of enemy spacecraft and formidable boss challenges, each demanding a unique combination of reflexes and strategic decision-making. "Galaxy Impact" boasts </w:t>
-      </w:r>
-      <w:r>
-        <w:rPr>
-          <w:rFonts w:ascii="Times New Roman" w:hAnsi="Times New Roman" w:cs="Times New Roman"/>
-          <w:sz w:val="24"/>
-          <w:szCs w:val="24"/>
-          <w:lang w:val="en-US"/>
-        </w:rPr>
-        <w:t xml:space="preserve">an array of upgradable weapons </w:t>
-      </w:r>
-      <w:r>
-        <w:rPr>
-          <w:rFonts w:ascii="Times New Roman" w:hAnsi="Times New Roman" w:cs="Times New Roman"/>
-          <w:sz w:val="24"/>
-          <w:szCs w:val="24"/>
-          <w:lang w:val="en-US"/>
-        </w:rPr>
-        <w:t xml:space="preserve">and </w:t>
+        <w:rPr>
+          <w:rFonts w:ascii="Times New Roman" w:hAnsi="Times New Roman" w:cs="Times New Roman"/>
+          <w:sz w:val="24"/>
+          <w:szCs w:val="24"/>
+          <w:lang w:val="en-US"/>
+        </w:rPr>
+      </w:pPr>
+      <w:r>
+        <w:rPr>
+          <w:rFonts w:ascii="Times New Roman" w:hAnsi="Times New Roman" w:cs="Times New Roman"/>
+          <w:sz w:val="24"/>
+          <w:szCs w:val="24"/>
+          <w:lang w:val="en-US"/>
+        </w:rPr>
+        <w:t xml:space="preserve">As players progress, they encounter waves of enemy spacecraft and formidable boss challenges, each demanding a unique combination of reflexes and strategic decision-making. "Galaxy Impact" boasts an array of upgradable weapons and </w:t>
       </w:r>
       <w:proofErr w:type="spellStart"/>
       <w:r>
@@ -439,24 +379,6 @@
         </w:rPr>
         <w:t>players</w:t>
       </w:r>
-      <w:r>
-        <w:rPr>
-          <w:rFonts w:ascii="Times New Roman" w:hAnsi="Times New Roman" w:cs="Times New Roman"/>
-          <w:sz w:val="24"/>
-          <w:szCs w:val="24"/>
-          <w:lang w:val="en-US"/>
-        </w:rPr>
-        <w:t xml:space="preserve"> </w:t>
-      </w:r>
-      <w:r>
-        <w:rPr>
-          <w:rFonts w:ascii="Times New Roman" w:hAnsi="Times New Roman" w:cs="Times New Roman"/>
-          <w:sz w:val="24"/>
-          <w:szCs w:val="24"/>
-          <w:lang w:val="en-US"/>
-        </w:rPr>
-        <w:t xml:space="preserve"> pilot</w:t>
-      </w:r>
       <w:proofErr w:type="gramEnd"/>
       <w:r>
         <w:rPr>
@@ -465,16 +387,7 @@
           <w:szCs w:val="24"/>
           <w:lang w:val="en-US"/>
         </w:rPr>
-        <w:t xml:space="preserve"> customizable spaceships through challenging levels, engaging in intense battles against waves of enemy spacecraft and col</w:t>
-      </w:r>
-      <w:r>
-        <w:rPr>
-          <w:rFonts w:ascii="Times New Roman" w:hAnsi="Times New Roman" w:cs="Times New Roman"/>
-          <w:sz w:val="24"/>
-          <w:szCs w:val="24"/>
-          <w:lang w:val="en-US"/>
-        </w:rPr>
-        <w:t xml:space="preserve">ossal boss encounters. The </w:t>
+        <w:t xml:space="preserve"> pilot customizable spaceships through challenging levels, engaging in intense battles against waves of enemy spacecraft and colossal boss encounters. The </w:t>
       </w:r>
       <w:proofErr w:type="spellStart"/>
       <w:r>
@@ -494,75 +407,44 @@
           <w:szCs w:val="24"/>
           <w:lang w:val="en-US"/>
         </w:rPr>
-        <w:t xml:space="preserve"> is inspired by </w:t>
-      </w:r>
-      <w:r>
-        <w:rPr>
-          <w:rFonts w:ascii="Times New Roman" w:hAnsi="Times New Roman" w:cs="Times New Roman"/>
-          <w:sz w:val="24"/>
-          <w:szCs w:val="24"/>
-          <w:lang w:val="en-US"/>
-        </w:rPr>
-        <w:t xml:space="preserve">classic arcade </w:t>
-      </w:r>
-      <w:r>
-        <w:rPr>
-          <w:rFonts w:ascii="Times New Roman" w:hAnsi="Times New Roman" w:cs="Times New Roman"/>
-          <w:sz w:val="24"/>
-          <w:szCs w:val="24"/>
-          <w:lang w:val="en-US"/>
-        </w:rPr>
-        <w:t>to recreate</w:t>
-      </w:r>
-      <w:r>
-        <w:rPr>
-          <w:rFonts w:ascii="Times New Roman" w:hAnsi="Times New Roman" w:cs="Times New Roman"/>
-          <w:sz w:val="24"/>
-          <w:szCs w:val="24"/>
-          <w:lang w:val="en-US"/>
-        </w:rPr>
-        <w:t xml:space="preserve"> a nostalgic yet innovative experience</w:t>
-      </w:r>
-      <w:r>
-        <w:rPr>
-          <w:rFonts w:ascii="Times New Roman" w:hAnsi="Times New Roman" w:cs="Times New Roman"/>
-          <w:sz w:val="24"/>
-          <w:szCs w:val="24"/>
-          <w:lang w:val="en-US"/>
-        </w:rPr>
-        <w:t xml:space="preserve"> and vibe</w:t>
-      </w:r>
-      <w:r>
-        <w:rPr>
-          <w:rFonts w:ascii="Times New Roman" w:hAnsi="Times New Roman" w:cs="Times New Roman"/>
-          <w:sz w:val="24"/>
-          <w:szCs w:val="24"/>
-          <w:lang w:val="en-US"/>
-        </w:rPr>
-        <w:t>.</w:t>
-      </w:r>
-    </w:p>
-    <w:p>
-      <w:pPr>
-        <w:spacing w:line="360" w:lineRule="auto"/>
-        <w:ind w:firstLine="709"/>
-        <w:jc w:val="both"/>
-        <w:rPr>
-          <w:rFonts w:ascii="Times New Roman" w:hAnsi="Times New Roman" w:cs="Times New Roman"/>
-          <w:sz w:val="24"/>
-          <w:szCs w:val="24"/>
-          <w:lang w:val="en-US"/>
-        </w:rPr>
-      </w:pPr>
-      <w:r>
-        <w:rPr>
-          <w:rFonts w:ascii="Times New Roman" w:hAnsi="Times New Roman" w:cs="Times New Roman"/>
-          <w:sz w:val="24"/>
-          <w:szCs w:val="24"/>
-          <w:lang w:val="en-US"/>
-        </w:rPr>
-        <w:t xml:space="preserve">Players embark on a quest to uncover the mysteries of the galaxy, facing numerous obstacles, upgrading their ships with powerful weapons, and confronting intelligent adversaries. The narrative unfolds gradually, providing a sense of purpose and depth to the fast-paced action. </w:t>
-      </w:r>
+        <w:t xml:space="preserve"> is inspired by classic arcade to recreate a nostalgic yet innovative experience and vibe.</w:t>
+      </w:r>
+    </w:p>
+    <w:p>
+      <w:pPr>
+        <w:spacing w:line="360" w:lineRule="auto"/>
+        <w:ind w:firstLine="709"/>
+        <w:jc w:val="both"/>
+        <w:rPr>
+          <w:rFonts w:ascii="Times New Roman" w:hAnsi="Times New Roman" w:cs="Times New Roman"/>
+          <w:sz w:val="24"/>
+          <w:szCs w:val="24"/>
+          <w:lang w:val="en-US"/>
+        </w:rPr>
+      </w:pPr>
+      <w:r>
+        <w:rPr>
+          <w:rFonts w:ascii="Times New Roman" w:hAnsi="Times New Roman" w:cs="Times New Roman"/>
+          <w:sz w:val="24"/>
+          <w:szCs w:val="24"/>
+          <w:lang w:val="en-US"/>
+        </w:rPr>
+        <w:t>Players embark on a quest to uncover the mysteries of the galaxy, facing numerous obstacles, and confronting intelligent adversaries. The narrative unfolds gradually, providing a sense of purpose and depth to the fast-paced action.</w:t>
+      </w:r>
+    </w:p>
+    <w:p>
+      <w:pPr>
+        <w:spacing w:line="360" w:lineRule="auto"/>
+        <w:ind w:firstLine="709"/>
+        <w:jc w:val="both"/>
+        <w:rPr>
+          <w:rFonts w:ascii="Times New Roman" w:hAnsi="Times New Roman" w:cs="Times New Roman"/>
+          <w:b/>
+          <w:sz w:val="24"/>
+          <w:szCs w:val="24"/>
+          <w:lang w:val="en-US"/>
+        </w:rPr>
+      </w:pPr>
     </w:p>
     <w:p>
       <w:pPr>
@@ -673,131 +555,8 @@
           <w:szCs w:val="24"/>
           <w:lang w:val="en-US"/>
         </w:rPr>
-        <w:t>The main character is a skilled space pilot,</w:t>
-      </w:r>
-      <w:r>
-        <w:rPr>
-          <w:rFonts w:ascii="Times New Roman" w:hAnsi="Times New Roman" w:cs="Times New Roman"/>
-          <w:sz w:val="24"/>
-          <w:szCs w:val="24"/>
-          <w:lang w:val="en-US"/>
-        </w:rPr>
-        <w:t xml:space="preserve"> who is eager to discover various mysteries hidden within the galaxy. Piloting a spacecraft, player</w:t>
-      </w:r>
-      <w:r>
-        <w:rPr>
-          <w:rFonts w:ascii="Times New Roman" w:hAnsi="Times New Roman" w:cs="Times New Roman"/>
-          <w:sz w:val="24"/>
-          <w:szCs w:val="24"/>
-          <w:lang w:val="en-US"/>
-        </w:rPr>
-        <w:t xml:space="preserve"> navigate</w:t>
-      </w:r>
-      <w:r>
-        <w:rPr>
-          <w:rFonts w:ascii="Times New Roman" w:hAnsi="Times New Roman" w:cs="Times New Roman"/>
-          <w:sz w:val="24"/>
-          <w:szCs w:val="24"/>
-          <w:lang w:val="en-US"/>
-        </w:rPr>
-        <w:t>s</w:t>
-      </w:r>
-      <w:r>
-        <w:rPr>
-          <w:rFonts w:ascii="Times New Roman" w:hAnsi="Times New Roman" w:cs="Times New Roman"/>
-          <w:sz w:val="24"/>
-          <w:szCs w:val="24"/>
-          <w:lang w:val="en-US"/>
-        </w:rPr>
-        <w:t xml:space="preserve"> through the galaxy, facing adversaries and upgrading </w:t>
-      </w:r>
-      <w:r>
-        <w:rPr>
-          <w:rFonts w:ascii="Times New Roman" w:hAnsi="Times New Roman" w:cs="Times New Roman"/>
-          <w:sz w:val="24"/>
-          <w:szCs w:val="24"/>
-          <w:lang w:val="en-US"/>
-        </w:rPr>
-        <w:t xml:space="preserve">its </w:t>
-      </w:r>
-      <w:r>
-        <w:rPr>
-          <w:rFonts w:ascii="Times New Roman" w:hAnsi="Times New Roman" w:cs="Times New Roman"/>
-          <w:sz w:val="24"/>
-          <w:szCs w:val="24"/>
-          <w:lang w:val="en-US"/>
-        </w:rPr>
-        <w:t>ship as</w:t>
-      </w:r>
-      <w:r>
-        <w:rPr>
-          <w:rFonts w:ascii="Times New Roman" w:hAnsi="Times New Roman" w:cs="Times New Roman"/>
-          <w:sz w:val="24"/>
-          <w:szCs w:val="24"/>
-          <w:lang w:val="en-US"/>
-        </w:rPr>
-        <w:t xml:space="preserve"> he/she</w:t>
-      </w:r>
-      <w:r>
-        <w:rPr>
-          <w:rFonts w:ascii="Times New Roman" w:hAnsi="Times New Roman" w:cs="Times New Roman"/>
-          <w:sz w:val="24"/>
-          <w:szCs w:val="24"/>
-          <w:lang w:val="en-US"/>
-        </w:rPr>
-        <w:t xml:space="preserve"> progress</w:t>
-      </w:r>
-      <w:r>
-        <w:rPr>
-          <w:rFonts w:ascii="Times New Roman" w:hAnsi="Times New Roman" w:cs="Times New Roman"/>
-          <w:sz w:val="24"/>
-          <w:szCs w:val="24"/>
-          <w:lang w:val="en-US"/>
-        </w:rPr>
-        <w:t>es</w:t>
-      </w:r>
-      <w:r>
-        <w:rPr>
-          <w:rFonts w:ascii="Times New Roman" w:hAnsi="Times New Roman" w:cs="Times New Roman"/>
-          <w:sz w:val="24"/>
-          <w:szCs w:val="24"/>
-          <w:lang w:val="en-US"/>
-        </w:rPr>
-        <w:t xml:space="preserve">. The main character's abilities evolve with </w:t>
-      </w:r>
-      <w:proofErr w:type="spellStart"/>
-      <w:r>
-        <w:rPr>
-          <w:rFonts w:ascii="Times New Roman" w:hAnsi="Times New Roman" w:cs="Times New Roman"/>
-          <w:sz w:val="24"/>
-          <w:szCs w:val="24"/>
-          <w:lang w:val="en-US"/>
-        </w:rPr>
-        <w:t>gameplay</w:t>
-      </w:r>
-      <w:proofErr w:type="spellEnd"/>
-      <w:r>
-        <w:rPr>
-          <w:rFonts w:ascii="Times New Roman" w:hAnsi="Times New Roman" w:cs="Times New Roman"/>
-          <w:sz w:val="24"/>
-          <w:szCs w:val="24"/>
-          <w:lang w:val="en-US"/>
-        </w:rPr>
-        <w:t xml:space="preserve">, unlocking new weapons, defensive capabilities, and special maneuvers. </w:t>
-      </w:r>
-    </w:p>
-    <w:p>
-      <w:pPr>
-        <w:spacing w:line="360" w:lineRule="auto"/>
-        <w:ind w:firstLine="709"/>
-        <w:jc w:val="both"/>
-        <w:rPr>
-          <w:rFonts w:ascii="Times New Roman" w:hAnsi="Times New Roman" w:cs="Times New Roman"/>
-          <w:sz w:val="24"/>
-          <w:szCs w:val="24"/>
-          <w:lang w:val="en-US"/>
-        </w:rPr>
-      </w:pPr>
+        <w:t xml:space="preserve">The main character is a skilled space pilot, who is eager to discover various mysteries hidden within the galaxy. Piloting a spacecraft, the player navigates through the galaxy, facing adversaries. </w:t>
+      </w:r>
     </w:p>
     <w:p>
       <w:pPr>
@@ -995,109 +754,8 @@
           <w:szCs w:val="24"/>
           <w:lang w:val="en-US"/>
         </w:rPr>
-        <w:t xml:space="preserve">Armed to the teeth, the spaceship is equipped with an array of energy weapons, missiles, and defensive systems. Each weapon has its unique visual signature, from laser beams slicing through the void to explosive </w:t>
-      </w:r>
-      <w:r>
-        <w:rPr>
-          <w:rFonts w:ascii="Times New Roman" w:hAnsi="Times New Roman" w:cs="Times New Roman"/>
-          <w:sz w:val="24"/>
-          <w:szCs w:val="24"/>
-          <w:lang w:val="en-US"/>
-        </w:rPr>
-        <w:t xml:space="preserve">missiles </w:t>
-      </w:r>
-      <w:r>
-        <w:rPr>
-          <w:rFonts w:ascii="Times New Roman" w:hAnsi="Times New Roman" w:cs="Times New Roman"/>
-          <w:sz w:val="24"/>
-          <w:szCs w:val="24"/>
-          <w:lang w:val="en-US"/>
-        </w:rPr>
-        <w:t>creating vib</w:t>
-      </w:r>
-      <w:r>
-        <w:rPr>
-          <w:rFonts w:ascii="Times New Roman" w:hAnsi="Times New Roman" w:cs="Times New Roman"/>
-          <w:sz w:val="24"/>
-          <w:szCs w:val="24"/>
-          <w:lang w:val="en-US"/>
-        </w:rPr>
-        <w:t>rant bursts of color. As player</w:t>
-      </w:r>
-      <w:r>
-        <w:rPr>
-          <w:rFonts w:ascii="Times New Roman" w:hAnsi="Times New Roman" w:cs="Times New Roman"/>
-          <w:sz w:val="24"/>
-          <w:szCs w:val="24"/>
-          <w:lang w:val="en-US"/>
-        </w:rPr>
-        <w:t xml:space="preserve"> progress</w:t>
-      </w:r>
-      <w:r>
-        <w:rPr>
-          <w:rFonts w:ascii="Times New Roman" w:hAnsi="Times New Roman" w:cs="Times New Roman"/>
-          <w:sz w:val="24"/>
-          <w:szCs w:val="24"/>
-          <w:lang w:val="en-US"/>
-        </w:rPr>
-        <w:t>es</w:t>
-      </w:r>
-      <w:r>
-        <w:rPr>
-          <w:rFonts w:ascii="Times New Roman" w:hAnsi="Times New Roman" w:cs="Times New Roman"/>
-          <w:sz w:val="24"/>
-          <w:szCs w:val="24"/>
-          <w:lang w:val="en-US"/>
-        </w:rPr>
-        <w:t xml:space="preserve">, </w:t>
-      </w:r>
-      <w:r>
-        <w:rPr>
-          <w:rFonts w:ascii="Times New Roman" w:hAnsi="Times New Roman" w:cs="Times New Roman"/>
-          <w:sz w:val="24"/>
-          <w:szCs w:val="24"/>
-          <w:lang w:val="en-US"/>
-        </w:rPr>
-        <w:t xml:space="preserve">he/she </w:t>
-      </w:r>
-      <w:r>
-        <w:rPr>
-          <w:rFonts w:ascii="Times New Roman" w:hAnsi="Times New Roman" w:cs="Times New Roman"/>
-          <w:sz w:val="24"/>
-          <w:szCs w:val="24"/>
-          <w:lang w:val="en-US"/>
-        </w:rPr>
-        <w:t>can unlock and upgrade these weapons</w:t>
-      </w:r>
-      <w:r>
-        <w:rPr>
-          <w:rFonts w:ascii="Times New Roman" w:hAnsi="Times New Roman" w:cs="Times New Roman"/>
-          <w:sz w:val="24"/>
-          <w:szCs w:val="24"/>
-          <w:lang w:val="en-US"/>
-        </w:rPr>
-        <w:t xml:space="preserve"> to be able to surpass any challenges standing on the way to discover secrets of </w:t>
-      </w:r>
-      <w:proofErr w:type="gramStart"/>
-      <w:r>
-        <w:rPr>
-          <w:rFonts w:ascii="Times New Roman" w:hAnsi="Times New Roman" w:cs="Times New Roman"/>
-          <w:sz w:val="24"/>
-          <w:szCs w:val="24"/>
-          <w:lang w:val="en-US"/>
-        </w:rPr>
-        <w:t xml:space="preserve">galaxy </w:t>
-      </w:r>
-      <w:r>
-        <w:rPr>
-          <w:rFonts w:ascii="Times New Roman" w:hAnsi="Times New Roman" w:cs="Times New Roman"/>
-          <w:sz w:val="24"/>
-          <w:szCs w:val="24"/>
-          <w:lang w:val="en-US"/>
-        </w:rPr>
-        <w:t>.</w:t>
-      </w:r>
-      <w:proofErr w:type="gramEnd"/>
+        <w:t xml:space="preserve">Armed to the teeth, the spaceship is equipped with an array of energy weapons, missiles, and defensive systems. Each weapon has its unique visual signature, from laser beams slicing through the void to explosive missiles creating vibrant bursts of color. </w:t>
+      </w:r>
     </w:p>
     <w:p>
       <w:pPr>
@@ -1186,47 +844,40 @@
         <w:rPr>
           <w:rFonts w:ascii="Times New Roman" w:hAnsi="Times New Roman" w:cs="Times New Roman"/>
           <w:b/>
-          <w:sz w:val="24"/>
-          <w:szCs w:val="24"/>
+          <w:noProof/>
+          <w:sz w:val="24"/>
+          <w:szCs w:val="24"/>
+          <w:lang w:eastAsia="ru-RU"/>
         </w:rPr>
         <w:drawing>
           <wp:inline distT="0" distB="0" distL="0" distR="0">
-            <wp:extent cx="1224136" cy="713133"/>
+            <wp:extent cx="693435" cy="712177"/>
             <wp:effectExtent l="19050" t="0" r="0" b="0"/>
-            <wp:docPr id="3" name="Рисунок 3"/>
-            <wp:cNvGraphicFramePr/>
+            <wp:docPr id="2" name="Рисунок 1" descr="assault.png"/>
+            <wp:cNvGraphicFramePr>
+              <a:graphicFrameLocks xmlns:a="http://schemas.openxmlformats.org/drawingml/2006/main" noChangeAspect="1"/>
+            </wp:cNvGraphicFramePr>
             <a:graphic xmlns:a="http://schemas.openxmlformats.org/drawingml/2006/main">
               <a:graphicData uri="http://schemas.openxmlformats.org/drawingml/2006/picture">
                 <pic:pic xmlns:pic="http://schemas.openxmlformats.org/drawingml/2006/picture">
                   <pic:nvPicPr>
-                    <pic:cNvPr id="1026" name="Picture 2"/>
-                    <pic:cNvPicPr>
-                      <a:picLocks noGrp="1" noChangeAspect="1" noChangeArrowheads="1"/>
-                    </pic:cNvPicPr>
+                    <pic:cNvPr id="0" name="assault.png"/>
+                    <pic:cNvPicPr/>
                   </pic:nvPicPr>
                   <pic:blipFill>
                     <a:blip r:embed="rId5" cstate="print"/>
-                    <a:srcRect/>
                     <a:stretch>
                       <a:fillRect/>
                     </a:stretch>
                   </pic:blipFill>
-                  <pic:spPr bwMode="auto">
+                  <pic:spPr>
                     <a:xfrm>
                       <a:off x="0" y="0"/>
-                      <a:ext cx="1224136" cy="713133"/>
+                      <a:ext cx="698707" cy="717591"/>
                     </a:xfrm>
                     <a:prstGeom prst="rect">
                       <a:avLst/>
                     </a:prstGeom>
-                    <a:noFill/>
-                    <a:ln w="9525">
-                      <a:noFill/>
-                      <a:miter lim="800000"/>
-                      <a:headEnd/>
-                      <a:tailEnd/>
-                    </a:ln>
-                    <a:effectLst/>
                   </pic:spPr>
                 </pic:pic>
               </a:graphicData>
@@ -1240,45 +891,57 @@
           <w:b/>
           <w:sz w:val="24"/>
           <w:szCs w:val="24"/>
+          <w:lang w:val="en-US"/>
+        </w:rPr>
+        <w:tab/>
+      </w:r>
+      <w:r>
+        <w:rPr>
+          <w:rFonts w:ascii="Times New Roman" w:hAnsi="Times New Roman" w:cs="Times New Roman"/>
+          <w:b/>
+          <w:sz w:val="24"/>
+          <w:szCs w:val="24"/>
+          <w:lang w:val="en-US"/>
+        </w:rPr>
+        <w:tab/>
+      </w:r>
+      <w:r>
+        <w:rPr>
+          <w:rFonts w:ascii="Times New Roman" w:hAnsi="Times New Roman" w:cs="Times New Roman"/>
+          <w:b/>
+          <w:sz w:val="24"/>
+          <w:szCs w:val="24"/>
+          <w:lang w:val="en-US"/>
         </w:rPr>
         <w:drawing>
           <wp:inline distT="0" distB="0" distL="0" distR="0">
-            <wp:extent cx="1307976" cy="1344763"/>
-            <wp:effectExtent l="19050" t="0" r="6474" b="0"/>
-            <wp:docPr id="4" name="Рисунок 4"/>
-            <wp:cNvGraphicFramePr/>
+            <wp:extent cx="939311" cy="909493"/>
+            <wp:effectExtent l="19050" t="0" r="0" b="0"/>
+            <wp:docPr id="8" name="Рисунок 5" descr="Predator (0).png"/>
+            <wp:cNvGraphicFramePr>
+              <a:graphicFrameLocks xmlns:a="http://schemas.openxmlformats.org/drawingml/2006/main" noChangeAspect="1"/>
+            </wp:cNvGraphicFramePr>
             <a:graphic xmlns:a="http://schemas.openxmlformats.org/drawingml/2006/main">
               <a:graphicData uri="http://schemas.openxmlformats.org/drawingml/2006/picture">
                 <pic:pic xmlns:pic="http://schemas.openxmlformats.org/drawingml/2006/picture">
                   <pic:nvPicPr>
-                    <pic:cNvPr id="1027" name="Picture 3"/>
-                    <pic:cNvPicPr>
-                      <a:picLocks noChangeAspect="1" noChangeArrowheads="1"/>
-                    </pic:cNvPicPr>
+                    <pic:cNvPr id="0" name="Predator (0).png"/>
+                    <pic:cNvPicPr/>
                   </pic:nvPicPr>
                   <pic:blipFill>
                     <a:blip r:embed="rId6" cstate="print"/>
-                    <a:srcRect/>
                     <a:stretch>
                       <a:fillRect/>
                     </a:stretch>
                   </pic:blipFill>
-                  <pic:spPr bwMode="auto">
+                  <pic:spPr>
                     <a:xfrm>
                       <a:off x="0" y="0"/>
-                      <a:ext cx="1307976" cy="1344763"/>
+                      <a:ext cx="943958" cy="913993"/>
                     </a:xfrm>
                     <a:prstGeom prst="rect">
                       <a:avLst/>
                     </a:prstGeom>
-                    <a:noFill/>
-                    <a:ln w="9525">
-                      <a:noFill/>
-                      <a:miter lim="800000"/>
-                      <a:headEnd/>
-                      <a:tailEnd/>
-                    </a:ln>
-                    <a:effectLst/>
                   </pic:spPr>
                 </pic:pic>
               </a:graphicData>
@@ -1290,47 +953,51 @@
         <w:rPr>
           <w:rFonts w:ascii="Times New Roman" w:hAnsi="Times New Roman" w:cs="Times New Roman"/>
           <w:b/>
-          <w:sz w:val="24"/>
-          <w:szCs w:val="24"/>
+          <w:noProof/>
+          <w:sz w:val="24"/>
+          <w:szCs w:val="24"/>
+          <w:lang w:val="en-US" w:eastAsia="ru-RU"/>
+        </w:rPr>
+        <w:tab/>
+      </w:r>
+      <w:r>
+        <w:rPr>
+          <w:rFonts w:ascii="Times New Roman" w:hAnsi="Times New Roman" w:cs="Times New Roman"/>
+          <w:b/>
+          <w:noProof/>
+          <w:sz w:val="24"/>
+          <w:szCs w:val="24"/>
+          <w:lang w:eastAsia="ru-RU"/>
         </w:rPr>
         <w:drawing>
           <wp:inline distT="0" distB="0" distL="0" distR="0">
-            <wp:extent cx="1224136" cy="890820"/>
-            <wp:effectExtent l="19050" t="0" r="0" b="0"/>
-            <wp:docPr id="5" name="Рисунок 5"/>
-            <wp:cNvGraphicFramePr/>
+            <wp:extent cx="781537" cy="703385"/>
+            <wp:effectExtent l="0" t="0" r="0" b="0"/>
+            <wp:docPr id="7" name="Рисунок 6" descr="rusher (0).png"/>
+            <wp:cNvGraphicFramePr>
+              <a:graphicFrameLocks xmlns:a="http://schemas.openxmlformats.org/drawingml/2006/main" noChangeAspect="1"/>
+            </wp:cNvGraphicFramePr>
             <a:graphic xmlns:a="http://schemas.openxmlformats.org/drawingml/2006/main">
               <a:graphicData uri="http://schemas.openxmlformats.org/drawingml/2006/picture">
                 <pic:pic xmlns:pic="http://schemas.openxmlformats.org/drawingml/2006/picture">
                   <pic:nvPicPr>
-                    <pic:cNvPr id="1028" name="Picture 4"/>
-                    <pic:cNvPicPr>
-                      <a:picLocks noChangeAspect="1" noChangeArrowheads="1"/>
-                    </pic:cNvPicPr>
+                    <pic:cNvPr id="0" name="rusher (0).png"/>
+                    <pic:cNvPicPr/>
                   </pic:nvPicPr>
                   <pic:blipFill>
                     <a:blip r:embed="rId7" cstate="print"/>
-                    <a:srcRect l="7098"/>
                     <a:stretch>
                       <a:fillRect/>
                     </a:stretch>
                   </pic:blipFill>
-                  <pic:spPr bwMode="auto">
+                  <pic:spPr>
                     <a:xfrm>
                       <a:off x="0" y="0"/>
-                      <a:ext cx="1224136" cy="890820"/>
+                      <a:ext cx="789532" cy="710581"/>
                     </a:xfrm>
                     <a:prstGeom prst="rect">
                       <a:avLst/>
                     </a:prstGeom>
-                    <a:noFill/>
-                    <a:ln w="9525">
-                      <a:noFill/>
-                      <a:miter lim="800000"/>
-                      <a:headEnd/>
-                      <a:tailEnd/>
-                    </a:ln>
-                    <a:effectLst/>
                   </pic:spPr>
                 </pic:pic>
               </a:graphicData>
@@ -1437,45 +1104,64 @@
           <w:szCs w:val="24"/>
           <w:lang w:val="en-US"/>
         </w:rPr>
-        <w:lastRenderedPageBreak/>
+        <w:t xml:space="preserve">    </w:t>
+      </w:r>
+      <w:r>
+        <w:rPr>
+          <w:rFonts w:ascii="Times New Roman" w:hAnsi="Times New Roman" w:cs="Times New Roman"/>
+          <w:sz w:val="24"/>
+          <w:szCs w:val="24"/>
+          <w:lang w:val="en-US"/>
+        </w:rPr>
+        <w:tab/>
+      </w:r>
+      <w:r>
+        <w:rPr>
+          <w:rFonts w:ascii="Times New Roman" w:hAnsi="Times New Roman" w:cs="Times New Roman"/>
+          <w:sz w:val="24"/>
+          <w:szCs w:val="24"/>
+          <w:lang w:val="en-US"/>
+        </w:rPr>
+        <w:tab/>
+        <w:t xml:space="preserve"> </w:t>
+      </w:r>
+      <w:r>
+        <w:rPr>
+          <w:rFonts w:ascii="Times New Roman" w:hAnsi="Times New Roman" w:cs="Times New Roman"/>
+          <w:noProof/>
+          <w:sz w:val="24"/>
+          <w:szCs w:val="24"/>
+          <w:lang w:eastAsia="ru-RU"/>
+        </w:rPr>
         <w:drawing>
           <wp:inline distT="0" distB="0" distL="0" distR="0">
-            <wp:extent cx="1000858" cy="1099039"/>
-            <wp:effectExtent l="19050" t="0" r="8792" b="0"/>
-            <wp:docPr id="10" name="Рисунок 7"/>
-            <wp:cNvGraphicFramePr/>
+            <wp:extent cx="952500" cy="952500"/>
+            <wp:effectExtent l="19050" t="0" r="0" b="0"/>
+            <wp:docPr id="15" name="Рисунок 14" descr="Lvl1Boss (0).png"/>
+            <wp:cNvGraphicFramePr>
+              <a:graphicFrameLocks xmlns:a="http://schemas.openxmlformats.org/drawingml/2006/main" noChangeAspect="1"/>
+            </wp:cNvGraphicFramePr>
             <a:graphic xmlns:a="http://schemas.openxmlformats.org/drawingml/2006/main">
               <a:graphicData uri="http://schemas.openxmlformats.org/drawingml/2006/picture">
                 <pic:pic xmlns:pic="http://schemas.openxmlformats.org/drawingml/2006/picture">
                   <pic:nvPicPr>
-                    <pic:cNvPr id="2051" name="Picture 3"/>
-                    <pic:cNvPicPr>
-                      <a:picLocks noChangeAspect="1" noChangeArrowheads="1"/>
-                    </pic:cNvPicPr>
+                    <pic:cNvPr id="0" name="Lvl1Boss (0).png"/>
+                    <pic:cNvPicPr/>
                   </pic:nvPicPr>
                   <pic:blipFill>
                     <a:blip r:embed="rId8" cstate="print"/>
-                    <a:srcRect r="3169" b="475"/>
                     <a:stretch>
                       <a:fillRect/>
                     </a:stretch>
                   </pic:blipFill>
-                  <pic:spPr bwMode="auto">
+                  <pic:spPr>
                     <a:xfrm>
                       <a:off x="0" y="0"/>
-                      <a:ext cx="1003704" cy="1102164"/>
+                      <a:ext cx="952500" cy="952500"/>
                     </a:xfrm>
                     <a:prstGeom prst="rect">
                       <a:avLst/>
                     </a:prstGeom>
-                    <a:noFill/>
-                    <a:ln w="9525">
-                      <a:noFill/>
-                      <a:miter lim="800000"/>
-                      <a:headEnd/>
-                      <a:tailEnd/>
-                    </a:ln>
-                    <a:effectLst/>
                   </pic:spPr>
                 </pic:pic>
               </a:graphicData>
@@ -1490,15 +1176,6 @@
           <w:szCs w:val="24"/>
           <w:lang w:val="en-US"/>
         </w:rPr>
-        <w:t xml:space="preserve">    </w:t>
-      </w:r>
-      <w:r>
-        <w:rPr>
-          <w:rFonts w:ascii="Times New Roman" w:hAnsi="Times New Roman" w:cs="Times New Roman"/>
-          <w:sz w:val="24"/>
-          <w:szCs w:val="24"/>
-          <w:lang w:val="en-US"/>
-        </w:rPr>
         <w:tab/>
       </w:r>
       <w:r>
@@ -1509,53 +1186,53 @@
           <w:lang w:val="en-US"/>
         </w:rPr>
         <w:tab/>
-        <w:t xml:space="preserve"> </w:t>
-      </w:r>
-      <w:r>
-        <w:rPr>
-          <w:rFonts w:ascii="Times New Roman" w:hAnsi="Times New Roman" w:cs="Times New Roman"/>
-          <w:sz w:val="24"/>
-          <w:szCs w:val="24"/>
-          <w:lang w:val="en-US"/>
+      </w:r>
+      <w:r>
+        <w:rPr>
+          <w:rFonts w:ascii="Times New Roman" w:hAnsi="Times New Roman" w:cs="Times New Roman"/>
+          <w:sz w:val="24"/>
+          <w:szCs w:val="24"/>
+          <w:lang w:val="en-US"/>
+        </w:rPr>
+        <w:tab/>
+      </w:r>
+      <w:r>
+        <w:rPr>
+          <w:rFonts w:ascii="Times New Roman" w:hAnsi="Times New Roman" w:cs="Times New Roman"/>
+          <w:noProof/>
+          <w:sz w:val="24"/>
+          <w:szCs w:val="24"/>
+          <w:lang w:eastAsia="ru-RU"/>
         </w:rPr>
         <w:drawing>
           <wp:inline distT="0" distB="0" distL="0" distR="0">
-            <wp:extent cx="1347195" cy="1296144"/>
-            <wp:effectExtent l="19050" t="0" r="5355" b="0"/>
-            <wp:docPr id="11" name="Рисунок 9"/>
-            <wp:cNvGraphicFramePr/>
+            <wp:extent cx="857250" cy="971550"/>
+            <wp:effectExtent l="19050" t="0" r="0" b="0"/>
+            <wp:docPr id="14" name="Рисунок 13" descr="lv1boss.png"/>
+            <wp:cNvGraphicFramePr>
+              <a:graphicFrameLocks xmlns:a="http://schemas.openxmlformats.org/drawingml/2006/main" noChangeAspect="1"/>
+            </wp:cNvGraphicFramePr>
             <a:graphic xmlns:a="http://schemas.openxmlformats.org/drawingml/2006/main">
               <a:graphicData uri="http://schemas.openxmlformats.org/drawingml/2006/picture">
                 <pic:pic xmlns:pic="http://schemas.openxmlformats.org/drawingml/2006/picture">
                   <pic:nvPicPr>
-                    <pic:cNvPr id="2050" name="Picture 2"/>
-                    <pic:cNvPicPr>
-                      <a:picLocks noGrp="1" noChangeAspect="1" noChangeArrowheads="1"/>
-                    </pic:cNvPicPr>
+                    <pic:cNvPr id="0" name="lv1boss.png"/>
+                    <pic:cNvPicPr/>
                   </pic:nvPicPr>
                   <pic:blipFill>
                     <a:blip r:embed="rId9" cstate="print"/>
-                    <a:srcRect/>
                     <a:stretch>
                       <a:fillRect/>
                     </a:stretch>
                   </pic:blipFill>
-                  <pic:spPr bwMode="auto">
+                  <pic:spPr>
                     <a:xfrm>
                       <a:off x="0" y="0"/>
-                      <a:ext cx="1347195" cy="1296144"/>
+                      <a:ext cx="857250" cy="971550"/>
                     </a:xfrm>
                     <a:prstGeom prst="rect">
                       <a:avLst/>
                     </a:prstGeom>
-                    <a:noFill/>
-                    <a:ln w="9525">
-                      <a:noFill/>
-                      <a:miter lim="800000"/>
-                      <a:headEnd/>
-                      <a:tailEnd/>
-                    </a:ln>
-                    <a:effectLst/>
                   </pic:spPr>
                 </pic:pic>
               </a:graphicData>
@@ -1563,76 +1240,6 @@
           </wp:inline>
         </w:drawing>
       </w:r>
-      <w:r>
-        <w:rPr>
-          <w:rFonts w:ascii="Times New Roman" w:hAnsi="Times New Roman" w:cs="Times New Roman"/>
-          <w:sz w:val="24"/>
-          <w:szCs w:val="24"/>
-          <w:lang w:val="en-US"/>
-        </w:rPr>
-        <w:tab/>
-      </w:r>
-      <w:r>
-        <w:rPr>
-          <w:rFonts w:ascii="Times New Roman" w:hAnsi="Times New Roman" w:cs="Times New Roman"/>
-          <w:sz w:val="24"/>
-          <w:szCs w:val="24"/>
-          <w:lang w:val="en-US"/>
-        </w:rPr>
-        <w:tab/>
-      </w:r>
-      <w:r>
-        <w:rPr>
-          <w:rFonts w:ascii="Times New Roman" w:hAnsi="Times New Roman" w:cs="Times New Roman"/>
-          <w:sz w:val="24"/>
-          <w:szCs w:val="24"/>
-          <w:lang w:val="en-US"/>
-        </w:rPr>
-        <w:drawing>
-          <wp:inline distT="0" distB="0" distL="0" distR="0">
-            <wp:extent cx="1079988" cy="1310053"/>
-            <wp:effectExtent l="19050" t="0" r="5862" b="0"/>
-            <wp:docPr id="12" name="Рисунок 10"/>
-            <wp:cNvGraphicFramePr/>
-            <a:graphic xmlns:a="http://schemas.openxmlformats.org/drawingml/2006/main">
-              <a:graphicData uri="http://schemas.openxmlformats.org/drawingml/2006/picture">
-                <pic:pic xmlns:pic="http://schemas.openxmlformats.org/drawingml/2006/picture">
-                  <pic:nvPicPr>
-                    <pic:cNvPr id="2052" name="Picture 4"/>
-                    <pic:cNvPicPr>
-                      <a:picLocks noChangeAspect="1" noChangeArrowheads="1"/>
-                    </pic:cNvPicPr>
-                  </pic:nvPicPr>
-                  <pic:blipFill>
-                    <a:blip r:embed="rId10" cstate="print"/>
-                    <a:srcRect/>
-                    <a:stretch>
-                      <a:fillRect/>
-                    </a:stretch>
-                  </pic:blipFill>
-                  <pic:spPr bwMode="auto">
-                    <a:xfrm>
-                      <a:off x="0" y="0"/>
-                      <a:ext cx="1082123" cy="1312642"/>
-                    </a:xfrm>
-                    <a:prstGeom prst="rect">
-                      <a:avLst/>
-                    </a:prstGeom>
-                    <a:noFill/>
-                    <a:ln w="9525">
-                      <a:noFill/>
-                      <a:miter lim="800000"/>
-                      <a:headEnd/>
-                      <a:tailEnd/>
-                    </a:ln>
-                    <a:effectLst/>
-                  </pic:spPr>
-                </pic:pic>
-              </a:graphicData>
-            </a:graphic>
-          </wp:inline>
-        </w:drawing>
-      </w:r>
     </w:p>
     <w:p>
       <w:pPr>
@@ -1719,37 +1326,350 @@
           <w:szCs w:val="24"/>
           <w:lang w:val="en-US"/>
         </w:rPr>
-        <w:t xml:space="preserve"> Some of them will be able </w:t>
-      </w:r>
-      <w:proofErr w:type="gramStart"/>
-      <w:r>
-        <w:rPr>
-          <w:rFonts w:ascii="Times New Roman" w:hAnsi="Times New Roman" w:cs="Times New Roman"/>
-          <w:sz w:val="24"/>
-          <w:szCs w:val="24"/>
-          <w:lang w:val="en-US"/>
-        </w:rPr>
-        <w:t xml:space="preserve">to </w:t>
-      </w:r>
-      <w:r>
-        <w:rPr>
-          <w:rFonts w:ascii="Times New Roman" w:hAnsi="Times New Roman" w:cs="Times New Roman"/>
-          <w:sz w:val="24"/>
-          <w:szCs w:val="24"/>
-          <w:lang w:val="en-US"/>
-        </w:rPr>
         <w:t xml:space="preserve"> </w:t>
       </w:r>
-      <w:r>
-        <w:rPr>
-          <w:rFonts w:ascii="Times New Roman" w:hAnsi="Times New Roman" w:cs="Times New Roman"/>
-          <w:sz w:val="24"/>
-          <w:szCs w:val="24"/>
-          <w:lang w:val="en-US"/>
-        </w:rPr>
-        <w:t>summon</w:t>
-      </w:r>
-      <w:proofErr w:type="gramEnd"/>
+    </w:p>
+    <w:p>
+      <w:pPr>
+        <w:spacing w:line="360" w:lineRule="auto"/>
+        <w:ind w:firstLine="709"/>
+        <w:jc w:val="both"/>
+        <w:rPr>
+          <w:rFonts w:ascii="Times New Roman" w:hAnsi="Times New Roman" w:cs="Times New Roman"/>
+          <w:b/>
+          <w:sz w:val="24"/>
+          <w:szCs w:val="24"/>
+          <w:lang w:val="en-US"/>
+        </w:rPr>
+      </w:pPr>
+    </w:p>
+    <w:p>
+      <w:pPr>
+        <w:spacing w:line="360" w:lineRule="auto"/>
+        <w:ind w:firstLine="709"/>
+        <w:jc w:val="both"/>
+        <w:rPr>
+          <w:rFonts w:ascii="Times New Roman" w:hAnsi="Times New Roman" w:cs="Times New Roman"/>
+          <w:b/>
+          <w:sz w:val="24"/>
+          <w:szCs w:val="24"/>
+          <w:lang w:val="en-US"/>
+        </w:rPr>
+      </w:pPr>
+      <w:r>
+        <w:rPr>
+          <w:rFonts w:ascii="Times New Roman" w:hAnsi="Times New Roman" w:cs="Times New Roman"/>
+          <w:b/>
+          <w:sz w:val="24"/>
+          <w:szCs w:val="24"/>
+          <w:lang w:val="en-US"/>
+        </w:rPr>
+        <w:lastRenderedPageBreak/>
+        <w:t>Environment</w:t>
+      </w:r>
+    </w:p>
+    <w:p>
+      <w:pPr>
+        <w:spacing w:line="360" w:lineRule="auto"/>
+        <w:jc w:val="both"/>
+        <w:rPr>
+          <w:rFonts w:ascii="Times New Roman" w:hAnsi="Times New Roman" w:cs="Times New Roman"/>
+          <w:sz w:val="24"/>
+          <w:szCs w:val="24"/>
+          <w:lang w:val="en-US"/>
+        </w:rPr>
+      </w:pPr>
+      <w:r>
+        <w:rPr>
+          <w:rFonts w:ascii="Times New Roman" w:hAnsi="Times New Roman" w:cs="Times New Roman"/>
+          <w:sz w:val="24"/>
+          <w:szCs w:val="24"/>
+          <w:lang w:val="en-US"/>
+        </w:rPr>
+        <w:t>The game is set in a visually captivating galactic environment, featuring vibrant nebulae, asteroid fields, and cosmic phenomena. Each level offers a unique backdrop, from outer space battles to futuristic urban landscapes. The dynamic environment enhances the overall gaming experience, providing a sense of scale and diversity.</w:t>
+      </w:r>
+    </w:p>
+    <w:p>
+      <w:pPr>
+        <w:spacing w:line="360" w:lineRule="auto"/>
+        <w:ind w:firstLine="709"/>
+        <w:jc w:val="both"/>
+        <w:rPr>
+          <w:rFonts w:ascii="Times New Roman" w:hAnsi="Times New Roman" w:cs="Times New Roman"/>
+          <w:b/>
+          <w:sz w:val="24"/>
+          <w:szCs w:val="24"/>
+          <w:lang w:val="en-US"/>
+        </w:rPr>
+      </w:pPr>
+      <w:r>
+        <w:rPr>
+          <w:rFonts w:ascii="Times New Roman" w:hAnsi="Times New Roman" w:cs="Times New Roman"/>
+          <w:b/>
+          <w:sz w:val="24"/>
+          <w:szCs w:val="24"/>
+          <w:lang w:val="en-US"/>
+        </w:rPr>
+        <w:t>Menus</w:t>
+      </w:r>
+    </w:p>
+    <w:p>
+      <w:pPr>
+        <w:spacing w:line="360" w:lineRule="auto"/>
+        <w:ind w:firstLine="709"/>
+        <w:jc w:val="both"/>
+        <w:rPr>
+          <w:rFonts w:ascii="Times New Roman" w:hAnsi="Times New Roman" w:cs="Times New Roman"/>
+          <w:sz w:val="24"/>
+          <w:szCs w:val="24"/>
+          <w:lang w:val="en-US"/>
+        </w:rPr>
+      </w:pPr>
+      <w:r>
+        <w:rPr>
+          <w:rFonts w:ascii="Times New Roman" w:hAnsi="Times New Roman" w:cs="Times New Roman"/>
+          <w:sz w:val="24"/>
+          <w:szCs w:val="24"/>
+          <w:lang w:val="en-US"/>
+        </w:rPr>
+        <w:t xml:space="preserve">The initial menu screen of "Galaxy Impact" is designed for seamless navigation, providing players with quick access to key features: </w:t>
+      </w:r>
+    </w:p>
+    <w:p>
+      <w:pPr>
+        <w:spacing w:line="360" w:lineRule="auto"/>
+        <w:ind w:firstLine="709"/>
+        <w:jc w:val="both"/>
+        <w:rPr>
+          <w:rFonts w:ascii="Times New Roman" w:hAnsi="Times New Roman" w:cs="Times New Roman"/>
+          <w:sz w:val="24"/>
+          <w:szCs w:val="24"/>
+          <w:lang w:val="en-US"/>
+        </w:rPr>
+      </w:pPr>
+      <w:r>
+        <w:rPr>
+          <w:rFonts w:ascii="Times New Roman" w:hAnsi="Times New Roman" w:cs="Times New Roman"/>
+          <w:b/>
+          <w:sz w:val="24"/>
+          <w:szCs w:val="24"/>
+          <w:lang w:val="en-US"/>
+        </w:rPr>
+        <w:t>Start</w:t>
+      </w:r>
+      <w:r>
+        <w:rPr>
+          <w:rFonts w:ascii="Times New Roman" w:hAnsi="Times New Roman" w:cs="Times New Roman"/>
+          <w:sz w:val="24"/>
+          <w:szCs w:val="24"/>
+          <w:lang w:val="en-US"/>
+        </w:rPr>
+        <w:t xml:space="preserve">: Launches the game and immerses players into the heart of the galactic action. From here, they embark on their quest, facing waves of opponents, and progressing through captivating levels. </w:t>
+      </w:r>
+    </w:p>
+    <w:p>
+      <w:pPr>
+        <w:spacing w:line="360" w:lineRule="auto"/>
+        <w:ind w:firstLine="709"/>
+        <w:jc w:val="both"/>
+        <w:rPr>
+          <w:rFonts w:ascii="Times New Roman" w:hAnsi="Times New Roman" w:cs="Times New Roman"/>
+          <w:sz w:val="24"/>
+          <w:szCs w:val="24"/>
+          <w:lang w:val="en-US"/>
+        </w:rPr>
+      </w:pPr>
+      <w:r>
+        <w:rPr>
+          <w:rFonts w:ascii="Times New Roman" w:hAnsi="Times New Roman" w:cs="Times New Roman"/>
+          <w:b/>
+          <w:sz w:val="24"/>
+          <w:szCs w:val="24"/>
+          <w:lang w:val="en-US"/>
+        </w:rPr>
+        <w:t>Resume and Restart</w:t>
+      </w:r>
+      <w:r>
+        <w:rPr>
+          <w:rFonts w:ascii="Times New Roman" w:hAnsi="Times New Roman" w:cs="Times New Roman"/>
+          <w:sz w:val="24"/>
+          <w:szCs w:val="24"/>
+          <w:lang w:val="en-US"/>
+        </w:rPr>
+        <w:t xml:space="preserve">: Allows players to resume their current game or restart from the beginning of the level. This feature ensures continuity and flexibility in </w:t>
+      </w:r>
+      <w:proofErr w:type="spellStart"/>
+      <w:r>
+        <w:rPr>
+          <w:rFonts w:ascii="Times New Roman" w:hAnsi="Times New Roman" w:cs="Times New Roman"/>
+          <w:sz w:val="24"/>
+          <w:szCs w:val="24"/>
+          <w:lang w:val="en-US"/>
+        </w:rPr>
+        <w:t>gameplay</w:t>
+      </w:r>
+      <w:proofErr w:type="spellEnd"/>
+      <w:r>
+        <w:rPr>
+          <w:rFonts w:ascii="Times New Roman" w:hAnsi="Times New Roman" w:cs="Times New Roman"/>
+          <w:sz w:val="24"/>
+          <w:szCs w:val="24"/>
+          <w:lang w:val="en-US"/>
+        </w:rPr>
+        <w:t xml:space="preserve">. </w:t>
+      </w:r>
+    </w:p>
+    <w:p>
+      <w:pPr>
+        <w:spacing w:line="360" w:lineRule="auto"/>
+        <w:ind w:firstLine="709"/>
+        <w:jc w:val="both"/>
+        <w:rPr>
+          <w:rFonts w:ascii="Times New Roman" w:hAnsi="Times New Roman" w:cs="Times New Roman"/>
+          <w:sz w:val="24"/>
+          <w:szCs w:val="24"/>
+          <w:lang w:val="en-US"/>
+        </w:rPr>
+      </w:pPr>
+      <w:r>
+        <w:rPr>
+          <w:rFonts w:ascii="Times New Roman" w:hAnsi="Times New Roman" w:cs="Times New Roman"/>
+          <w:b/>
+          <w:sz w:val="24"/>
+          <w:szCs w:val="24"/>
+          <w:lang w:val="en-US"/>
+        </w:rPr>
+        <w:t>Controls</w:t>
+      </w:r>
+      <w:r>
+        <w:rPr>
+          <w:rFonts w:ascii="Times New Roman" w:hAnsi="Times New Roman" w:cs="Times New Roman"/>
+          <w:sz w:val="24"/>
+          <w:szCs w:val="24"/>
+          <w:lang w:val="en-US"/>
+        </w:rPr>
+        <w:t xml:space="preserve">: Displays the controls for the game, allowing players to familiarize themselves with the key bindings and </w:t>
+      </w:r>
+      <w:proofErr w:type="spellStart"/>
+      <w:r>
+        <w:rPr>
+          <w:rFonts w:ascii="Times New Roman" w:hAnsi="Times New Roman" w:cs="Times New Roman"/>
+          <w:sz w:val="24"/>
+          <w:szCs w:val="24"/>
+          <w:lang w:val="en-US"/>
+        </w:rPr>
+        <w:t>gameplay</w:t>
+      </w:r>
+      <w:proofErr w:type="spellEnd"/>
+      <w:r>
+        <w:rPr>
+          <w:rFonts w:ascii="Times New Roman" w:hAnsi="Times New Roman" w:cs="Times New Roman"/>
+          <w:sz w:val="24"/>
+          <w:szCs w:val="24"/>
+          <w:lang w:val="en-US"/>
+        </w:rPr>
+        <w:t xml:space="preserve"> mechanics.</w:t>
+      </w:r>
+    </w:p>
+    <w:p>
+      <w:pPr>
+        <w:spacing w:line="360" w:lineRule="auto"/>
+        <w:ind w:firstLine="709"/>
+        <w:jc w:val="both"/>
+        <w:rPr>
+          <w:rFonts w:ascii="Times New Roman" w:hAnsi="Times New Roman" w:cs="Times New Roman"/>
+          <w:sz w:val="24"/>
+          <w:szCs w:val="24"/>
+          <w:lang w:val="en-US"/>
+        </w:rPr>
+      </w:pPr>
+      <w:r>
+        <w:rPr>
+          <w:rFonts w:ascii="Times New Roman" w:hAnsi="Times New Roman" w:cs="Times New Roman"/>
+          <w:sz w:val="24"/>
+          <w:szCs w:val="24"/>
+          <w:lang w:val="en-US"/>
+        </w:rPr>
+        <w:t>Each option is accompanied by an intuitive interface, enhancing the overall user experience and ensuring that players can effortlessly navigate through the menu to dive back into the thrilling world of "Galaxy Impact."</w:t>
+      </w:r>
+    </w:p>
+    <w:p>
+      <w:pPr>
+        <w:spacing w:line="360" w:lineRule="auto"/>
+        <w:ind w:firstLine="709"/>
+        <w:jc w:val="both"/>
+        <w:rPr>
+          <w:rFonts w:ascii="Times New Roman" w:hAnsi="Times New Roman" w:cs="Times New Roman"/>
+          <w:b/>
+          <w:sz w:val="24"/>
+          <w:szCs w:val="24"/>
+          <w:lang w:val="en-US"/>
+        </w:rPr>
+      </w:pPr>
+    </w:p>
+    <w:p>
+      <w:pPr>
+        <w:spacing w:line="360" w:lineRule="auto"/>
+        <w:ind w:firstLine="709"/>
+        <w:jc w:val="both"/>
+        <w:rPr>
+          <w:rFonts w:ascii="Times New Roman" w:hAnsi="Times New Roman" w:cs="Times New Roman"/>
+          <w:b/>
+          <w:sz w:val="24"/>
+          <w:szCs w:val="24"/>
+          <w:lang w:val="en-US"/>
+        </w:rPr>
+      </w:pPr>
+      <w:r>
+        <w:rPr>
+          <w:rFonts w:ascii="Times New Roman" w:hAnsi="Times New Roman" w:cs="Times New Roman"/>
+          <w:b/>
+          <w:sz w:val="24"/>
+          <w:szCs w:val="24"/>
+          <w:lang w:val="en-US"/>
+        </w:rPr>
+        <w:t>Controls</w:t>
+      </w:r>
+    </w:p>
+    <w:p>
+      <w:pPr>
+        <w:spacing w:line="360" w:lineRule="auto"/>
+        <w:ind w:firstLine="709"/>
+        <w:jc w:val="both"/>
+        <w:rPr>
+          <w:rFonts w:ascii="Times New Roman" w:hAnsi="Times New Roman" w:cs="Times New Roman"/>
+          <w:sz w:val="24"/>
+          <w:szCs w:val="24"/>
+          <w:lang w:val="en-US"/>
+        </w:rPr>
+      </w:pPr>
+      <w:r>
+        <w:rPr>
+          <w:rFonts w:ascii="Times New Roman" w:hAnsi="Times New Roman" w:cs="Times New Roman"/>
+          <w:sz w:val="24"/>
+          <w:szCs w:val="24"/>
+          <w:lang w:val="en-US"/>
+        </w:rPr>
+        <w:t>The game interface includes intuitive controls, allowing players to navigate their ships with precision. Controls include directional movement</w:t>
+      </w:r>
+      <w:r>
+        <w:rPr>
+          <w:rFonts w:ascii="Times New Roman" w:hAnsi="Times New Roman" w:cs="Times New Roman"/>
+          <w:sz w:val="24"/>
+          <w:szCs w:val="24"/>
+          <w:lang w:val="en-US"/>
+        </w:rPr>
+        <w:t xml:space="preserve"> using standard keys for moving</w:t>
+      </w:r>
+      <w:r>
+        <w:rPr>
+          <w:rFonts w:ascii="Times New Roman" w:hAnsi="Times New Roman" w:cs="Times New Roman"/>
+          <w:sz w:val="24"/>
+          <w:szCs w:val="24"/>
+          <w:lang w:val="en-US"/>
+        </w:rPr>
+        <w:t>,</w:t>
+      </w:r>
       <w:r>
         <w:rPr>
           <w:rFonts w:ascii="Times New Roman" w:hAnsi="Times New Roman" w:cs="Times New Roman"/>
@@ -1766,225 +1686,88 @@
           <w:szCs w:val="24"/>
           <w:lang w:val="en-US"/>
         </w:rPr>
-        <w:t>support ships</w:t>
-      </w:r>
-      <w:r>
-        <w:rPr>
-          <w:rFonts w:ascii="Times New Roman" w:hAnsi="Times New Roman" w:cs="Times New Roman"/>
-          <w:sz w:val="24"/>
-          <w:szCs w:val="24"/>
-          <w:lang w:val="en-US"/>
-        </w:rPr>
-        <w:t xml:space="preserve"> to make battle more fascinating</w:t>
-      </w:r>
-      <w:r>
-        <w:rPr>
-          <w:rFonts w:ascii="Times New Roman" w:hAnsi="Times New Roman" w:cs="Times New Roman"/>
-          <w:sz w:val="24"/>
-          <w:szCs w:val="24"/>
-          <w:lang w:val="en-US"/>
-        </w:rPr>
-        <w:t>.</w:t>
-      </w:r>
-    </w:p>
-    <w:p>
-      <w:pPr>
-        <w:spacing w:line="360" w:lineRule="auto"/>
-        <w:ind w:firstLine="709"/>
-        <w:jc w:val="both"/>
-        <w:rPr>
-          <w:rFonts w:ascii="Times New Roman" w:hAnsi="Times New Roman" w:cs="Times New Roman"/>
-          <w:b/>
-          <w:sz w:val="24"/>
-          <w:szCs w:val="24"/>
-          <w:lang w:val="en-US"/>
-        </w:rPr>
-      </w:pPr>
-      <w:r>
-        <w:rPr>
-          <w:rFonts w:ascii="Times New Roman" w:hAnsi="Times New Roman" w:cs="Times New Roman"/>
-          <w:b/>
-          <w:sz w:val="24"/>
-          <w:szCs w:val="24"/>
-          <w:lang w:val="en-US"/>
-        </w:rPr>
-        <w:t>Environment</w:t>
-      </w:r>
-    </w:p>
-    <w:p>
-      <w:pPr>
-        <w:spacing w:line="360" w:lineRule="auto"/>
-        <w:ind w:firstLine="709"/>
-        <w:jc w:val="both"/>
-        <w:rPr>
-          <w:rFonts w:ascii="Times New Roman" w:hAnsi="Times New Roman" w:cs="Times New Roman"/>
-          <w:sz w:val="24"/>
-          <w:szCs w:val="24"/>
-          <w:lang w:val="en-US"/>
-        </w:rPr>
-      </w:pPr>
-      <w:r>
-        <w:rPr>
-          <w:rFonts w:ascii="Times New Roman" w:hAnsi="Times New Roman" w:cs="Times New Roman"/>
-          <w:sz w:val="24"/>
-          <w:szCs w:val="24"/>
-          <w:lang w:val="en-US"/>
-        </w:rPr>
-        <w:t>The game is set in a visually captivating galactic environment, featuring vibrant nebulae, asteroid fields, and cosmic phenomena. Each level offers a unique backdrop, from outer space battles to futuristic urban landscapes. The dynamic environment enhances the overall gaming experience, providing a sense of scale and diversity.</w:t>
-      </w:r>
-    </w:p>
-    <w:p>
-      <w:pPr>
-        <w:spacing w:line="360" w:lineRule="auto"/>
-        <w:jc w:val="both"/>
-        <w:rPr>
-          <w:rFonts w:ascii="Times New Roman" w:hAnsi="Times New Roman" w:cs="Times New Roman"/>
-          <w:sz w:val="24"/>
-          <w:szCs w:val="24"/>
-          <w:lang w:val="en-US"/>
-        </w:rPr>
-      </w:pPr>
-    </w:p>
-    <w:p>
-      <w:pPr>
-        <w:spacing w:line="360" w:lineRule="auto"/>
-        <w:ind w:firstLine="709"/>
-        <w:jc w:val="both"/>
-        <w:rPr>
-          <w:rFonts w:ascii="Times New Roman" w:hAnsi="Times New Roman" w:cs="Times New Roman"/>
-          <w:b/>
-          <w:sz w:val="24"/>
-          <w:szCs w:val="24"/>
-          <w:lang w:val="en-US"/>
-        </w:rPr>
-      </w:pPr>
-      <w:r>
-        <w:rPr>
-          <w:rFonts w:ascii="Times New Roman" w:hAnsi="Times New Roman" w:cs="Times New Roman"/>
-          <w:b/>
-          <w:sz w:val="24"/>
-          <w:szCs w:val="24"/>
-          <w:lang w:val="en-US"/>
-        </w:rPr>
-        <w:t>Menus</w:t>
-      </w:r>
-    </w:p>
-    <w:p>
-      <w:pPr>
-        <w:spacing w:line="360" w:lineRule="auto"/>
-        <w:ind w:firstLine="709"/>
-        <w:jc w:val="both"/>
-        <w:rPr>
-          <w:rFonts w:ascii="Times New Roman" w:hAnsi="Times New Roman" w:cs="Times New Roman"/>
-          <w:sz w:val="24"/>
-          <w:szCs w:val="24"/>
-          <w:lang w:val="en-US"/>
-        </w:rPr>
-      </w:pPr>
-      <w:r>
-        <w:rPr>
-          <w:rFonts w:ascii="Times New Roman" w:hAnsi="Times New Roman" w:cs="Times New Roman"/>
-          <w:sz w:val="24"/>
-          <w:szCs w:val="24"/>
-          <w:lang w:val="en-US"/>
-        </w:rPr>
-        <w:t>The initial menu screen of "Galaxy Impact" is designed for seamless navigation, providing players with quick access to key features:</w:t>
-      </w:r>
-    </w:p>
-    <w:p>
-      <w:pPr>
-        <w:spacing w:line="360" w:lineRule="auto"/>
-        <w:ind w:firstLine="709"/>
-        <w:jc w:val="both"/>
-        <w:rPr>
-          <w:rFonts w:ascii="Times New Roman" w:hAnsi="Times New Roman" w:cs="Times New Roman"/>
-          <w:sz w:val="24"/>
-          <w:szCs w:val="24"/>
-          <w:lang w:val="en-US"/>
-        </w:rPr>
-      </w:pPr>
-      <w:r>
-        <w:rPr>
-          <w:rFonts w:ascii="Times New Roman" w:hAnsi="Times New Roman" w:cs="Times New Roman"/>
-          <w:b/>
-          <w:sz w:val="24"/>
-          <w:szCs w:val="24"/>
-          <w:lang w:val="en-US"/>
-        </w:rPr>
-        <w:t>Start:</w:t>
-      </w:r>
-      <w:r>
-        <w:rPr>
-          <w:rFonts w:ascii="Times New Roman" w:hAnsi="Times New Roman" w:cs="Times New Roman"/>
-          <w:sz w:val="24"/>
-          <w:szCs w:val="24"/>
-          <w:lang w:val="en-US"/>
-        </w:rPr>
-        <w:t xml:space="preserve"> Launches the game and immerses players into the heart of the galactic action. From here, they embark on their quest, facing waves of opponents, and progressing through captivating levels.</w:t>
-      </w:r>
-    </w:p>
-    <w:p>
-      <w:pPr>
-        <w:spacing w:line="360" w:lineRule="auto"/>
-        <w:ind w:firstLine="709"/>
-        <w:jc w:val="both"/>
-        <w:rPr>
-          <w:rFonts w:ascii="Times New Roman" w:hAnsi="Times New Roman" w:cs="Times New Roman"/>
-          <w:sz w:val="24"/>
-          <w:szCs w:val="24"/>
-          <w:lang w:val="en-US"/>
-        </w:rPr>
-      </w:pPr>
-      <w:r>
-        <w:rPr>
-          <w:rFonts w:ascii="Times New Roman" w:hAnsi="Times New Roman" w:cs="Times New Roman"/>
-          <w:b/>
-          <w:sz w:val="24"/>
-          <w:szCs w:val="24"/>
-          <w:lang w:val="en-US"/>
-        </w:rPr>
-        <w:t>Load Level:</w:t>
-      </w:r>
-      <w:r>
-        <w:rPr>
-          <w:rFonts w:ascii="Times New Roman" w:hAnsi="Times New Roman" w:cs="Times New Roman"/>
-          <w:sz w:val="24"/>
-          <w:szCs w:val="24"/>
-          <w:lang w:val="en-US"/>
-        </w:rPr>
-        <w:t xml:space="preserve"> Allows players to resume their progress by loading their most recent game state. This feature ensures continuity, enabling players to pick up where they left off in their intergalactic journey.</w:t>
-      </w:r>
-    </w:p>
-    <w:p>
-      <w:pPr>
-        <w:spacing w:line="360" w:lineRule="auto"/>
-        <w:ind w:firstLine="709"/>
-        <w:jc w:val="both"/>
-        <w:rPr>
-          <w:rFonts w:ascii="Times New Roman" w:hAnsi="Times New Roman" w:cs="Times New Roman"/>
-          <w:sz w:val="24"/>
-          <w:szCs w:val="24"/>
-          <w:lang w:val="en-US"/>
-        </w:rPr>
-      </w:pPr>
-      <w:r>
-        <w:rPr>
-          <w:rFonts w:ascii="Times New Roman" w:hAnsi="Times New Roman" w:cs="Times New Roman"/>
-          <w:b/>
-          <w:sz w:val="24"/>
-          <w:szCs w:val="24"/>
-          <w:lang w:val="en-US"/>
-        </w:rPr>
-        <w:t>High Score:</w:t>
-      </w:r>
-      <w:r>
-        <w:rPr>
-          <w:rFonts w:ascii="Times New Roman" w:hAnsi="Times New Roman" w:cs="Times New Roman"/>
-          <w:sz w:val="24"/>
-          <w:szCs w:val="24"/>
-          <w:lang w:val="en-US"/>
-        </w:rPr>
-        <w:t xml:space="preserve"> Displays the </w:t>
+        <w:t xml:space="preserve">Enter </w:t>
+      </w:r>
+      <w:r>
+        <w:rPr>
+          <w:rFonts w:ascii="Times New Roman" w:hAnsi="Times New Roman" w:cs="Times New Roman"/>
+          <w:sz w:val="24"/>
+          <w:szCs w:val="24"/>
+          <w:lang w:val="en-US"/>
+        </w:rPr>
+        <w:t>button for</w:t>
+      </w:r>
+      <w:r>
+        <w:rPr>
+          <w:rFonts w:ascii="Times New Roman" w:hAnsi="Times New Roman" w:cs="Times New Roman"/>
+          <w:sz w:val="24"/>
+          <w:szCs w:val="24"/>
+          <w:lang w:val="en-US"/>
+        </w:rPr>
+        <w:t xml:space="preserve"> shooting, and</w:t>
+      </w:r>
+      <w:r>
+        <w:rPr>
+          <w:rFonts w:ascii="Times New Roman" w:hAnsi="Times New Roman" w:cs="Times New Roman"/>
+          <w:sz w:val="24"/>
+          <w:szCs w:val="24"/>
+          <w:lang w:val="en-US"/>
+        </w:rPr>
+        <w:t xml:space="preserve"> extra keys for</w:t>
+      </w:r>
+      <w:r>
+        <w:rPr>
+          <w:rFonts w:ascii="Times New Roman" w:hAnsi="Times New Roman" w:cs="Times New Roman"/>
+          <w:sz w:val="24"/>
+          <w:szCs w:val="24"/>
+          <w:lang w:val="en-US"/>
+        </w:rPr>
+        <w:t xml:space="preserve"> the activation of special abilities. The interface is designed for simplicity, providing a smooth and responsive gaming experience.</w:t>
+      </w:r>
+    </w:p>
+    <w:p>
+      <w:pPr>
+        <w:spacing w:line="360" w:lineRule="auto"/>
+        <w:ind w:firstLine="709"/>
+        <w:jc w:val="both"/>
+        <w:rPr>
+          <w:rFonts w:ascii="Times New Roman" w:hAnsi="Times New Roman" w:cs="Times New Roman"/>
+          <w:sz w:val="24"/>
+          <w:szCs w:val="24"/>
+          <w:lang w:val="en-US"/>
+        </w:rPr>
+      </w:pPr>
+      <w:r>
+        <w:rPr>
+          <w:rFonts w:ascii="Times New Roman" w:hAnsi="Times New Roman" w:cs="Times New Roman"/>
+          <w:b/>
+          <w:sz w:val="24"/>
+          <w:szCs w:val="24"/>
+          <w:lang w:val="en-US"/>
+        </w:rPr>
+        <w:t>Sounds</w:t>
+      </w:r>
+    </w:p>
+    <w:p>
+      <w:pPr>
+        <w:spacing w:line="360" w:lineRule="auto"/>
+        <w:ind w:firstLine="709"/>
+        <w:jc w:val="both"/>
+        <w:rPr>
+          <w:rFonts w:ascii="Times New Roman" w:hAnsi="Times New Roman" w:cs="Times New Roman"/>
+          <w:sz w:val="24"/>
+          <w:szCs w:val="24"/>
+          <w:lang w:val="en-US"/>
+        </w:rPr>
+      </w:pPr>
+      <w:r>
+        <w:rPr>
+          <w:rFonts w:ascii="Times New Roman" w:hAnsi="Times New Roman" w:cs="Times New Roman"/>
+          <w:sz w:val="24"/>
+          <w:szCs w:val="24"/>
+          <w:lang w:val="en-US"/>
+        </w:rPr>
+        <w:t xml:space="preserve">"Galaxy Impact" features a dynamic soundtrack that complements the fast-paced </w:t>
       </w:r>
       <w:proofErr w:type="spellStart"/>
       <w:r>
@@ -1994,7 +1777,7 @@
           <w:szCs w:val="24"/>
           <w:lang w:val="en-US"/>
         </w:rPr>
-        <w:t>leaderboard</w:t>
+        <w:t>gameplay</w:t>
       </w:r>
       <w:proofErr w:type="spellEnd"/>
       <w:r>
@@ -2004,238 +1787,37 @@
           <w:szCs w:val="24"/>
           <w:lang w:val="en-US"/>
         </w:rPr>
-        <w:t xml:space="preserve"> showcasing the top scores achieved by players. Compete with friends and the global gaming community to secure a place among the galaxy's elite pilots. Regular updates keep the competition fresh and exciting.</w:t>
-      </w:r>
-    </w:p>
-    <w:p>
-      <w:pPr>
-        <w:spacing w:line="360" w:lineRule="auto"/>
-        <w:ind w:firstLine="709"/>
-        <w:jc w:val="both"/>
-        <w:rPr>
-          <w:rFonts w:ascii="Times New Roman" w:hAnsi="Times New Roman" w:cs="Times New Roman"/>
-          <w:sz w:val="24"/>
-          <w:szCs w:val="24"/>
-          <w:lang w:val="en-US"/>
-        </w:rPr>
-      </w:pPr>
-      <w:r>
-        <w:rPr>
-          <w:rFonts w:ascii="Times New Roman" w:hAnsi="Times New Roman" w:cs="Times New Roman"/>
-          <w:sz w:val="24"/>
-          <w:szCs w:val="24"/>
-          <w:lang w:val="en-US"/>
-        </w:rPr>
-        <w:t>Each option is accompanied by an intuitive interface, enhancing the overall user experience and ensuring that players can effortlessly navigate through the menu to dive back into the thrilling world of "Galaxy Impact."</w:t>
-      </w:r>
-    </w:p>
-    <w:p>
-      <w:pPr>
-        <w:spacing w:line="360" w:lineRule="auto"/>
-        <w:ind w:firstLine="709"/>
-        <w:jc w:val="both"/>
-        <w:rPr>
-          <w:rFonts w:ascii="Times New Roman" w:hAnsi="Times New Roman" w:cs="Times New Roman"/>
-          <w:b/>
-          <w:sz w:val="24"/>
-          <w:szCs w:val="24"/>
-          <w:lang w:val="en-US"/>
-        </w:rPr>
-      </w:pPr>
-      <w:r>
-        <w:rPr>
-          <w:rFonts w:ascii="Times New Roman" w:hAnsi="Times New Roman" w:cs="Times New Roman"/>
-          <w:b/>
+        <w:t xml:space="preserve">, with music intensifying during action sequences and relaxing during exploration. Background sounds include the hum of the spacecraft, laser blasts, and the ambient noises of the </w:t>
+      </w:r>
+      <w:r>
+        <w:rPr>
+          <w:rFonts w:ascii="Times New Roman" w:hAnsi="Times New Roman" w:cs="Times New Roman"/>
           <w:sz w:val="24"/>
           <w:szCs w:val="24"/>
           <w:lang w:val="en-US"/>
         </w:rPr>
         <w:lastRenderedPageBreak/>
-        <w:t>Controls</w:t>
-      </w:r>
-    </w:p>
-    <w:p>
-      <w:pPr>
-        <w:spacing w:line="360" w:lineRule="auto"/>
-        <w:ind w:firstLine="709"/>
-        <w:jc w:val="both"/>
-        <w:rPr>
-          <w:rFonts w:ascii="Times New Roman" w:hAnsi="Times New Roman" w:cs="Times New Roman"/>
-          <w:sz w:val="24"/>
-          <w:szCs w:val="24"/>
-          <w:lang w:val="en-US"/>
-        </w:rPr>
-      </w:pPr>
-      <w:r>
-        <w:rPr>
-          <w:rFonts w:ascii="Times New Roman" w:hAnsi="Times New Roman" w:cs="Times New Roman"/>
-          <w:sz w:val="24"/>
-          <w:szCs w:val="24"/>
-          <w:lang w:val="en-US"/>
-        </w:rPr>
-        <w:t>The game interface includes intuitive controls, allowing players to navigate their ships with precision. Controls include directional movement</w:t>
-      </w:r>
-      <w:r>
-        <w:rPr>
-          <w:rFonts w:ascii="Times New Roman" w:hAnsi="Times New Roman" w:cs="Times New Roman"/>
-          <w:sz w:val="24"/>
-          <w:szCs w:val="24"/>
-          <w:lang w:val="en-US"/>
-        </w:rPr>
-        <w:t xml:space="preserve"> using standard keys for moving</w:t>
-      </w:r>
-      <w:r>
-        <w:rPr>
-          <w:rFonts w:ascii="Times New Roman" w:hAnsi="Times New Roman" w:cs="Times New Roman"/>
-          <w:sz w:val="24"/>
-          <w:szCs w:val="24"/>
-          <w:lang w:val="en-US"/>
-        </w:rPr>
-        <w:t>,</w:t>
-      </w:r>
-      <w:r>
-        <w:rPr>
-          <w:rFonts w:ascii="Times New Roman" w:hAnsi="Times New Roman" w:cs="Times New Roman"/>
-          <w:sz w:val="24"/>
-          <w:szCs w:val="24"/>
-          <w:lang w:val="en-US"/>
-        </w:rPr>
-        <w:t xml:space="preserve"> mouse button for</w:t>
-      </w:r>
-      <w:r>
-        <w:rPr>
-          <w:rFonts w:ascii="Times New Roman" w:hAnsi="Times New Roman" w:cs="Times New Roman"/>
-          <w:sz w:val="24"/>
-          <w:szCs w:val="24"/>
-          <w:lang w:val="en-US"/>
-        </w:rPr>
-        <w:t xml:space="preserve"> shooting, and</w:t>
-      </w:r>
-      <w:r>
-        <w:rPr>
-          <w:rFonts w:ascii="Times New Roman" w:hAnsi="Times New Roman" w:cs="Times New Roman"/>
-          <w:sz w:val="24"/>
-          <w:szCs w:val="24"/>
-          <w:lang w:val="en-US"/>
-        </w:rPr>
-        <w:t xml:space="preserve"> extra keys for</w:t>
-      </w:r>
-      <w:r>
-        <w:rPr>
-          <w:rFonts w:ascii="Times New Roman" w:hAnsi="Times New Roman" w:cs="Times New Roman"/>
-          <w:sz w:val="24"/>
-          <w:szCs w:val="24"/>
-          <w:lang w:val="en-US"/>
-        </w:rPr>
-        <w:t xml:space="preserve"> the activation of special abilities. The interface is designed for simplicity, providing a smooth and responsive gaming experience.</w:t>
-      </w:r>
-    </w:p>
-    <w:p>
-      <w:pPr>
-        <w:spacing w:line="360" w:lineRule="auto"/>
-        <w:ind w:firstLine="709"/>
-        <w:jc w:val="both"/>
-        <w:rPr>
-          <w:rFonts w:ascii="Times New Roman" w:hAnsi="Times New Roman" w:cs="Times New Roman"/>
-          <w:sz w:val="24"/>
-          <w:szCs w:val="24"/>
-          <w:lang w:val="en-US"/>
-        </w:rPr>
-      </w:pPr>
-      <w:r>
-        <w:rPr>
-          <w:rFonts w:ascii="Times New Roman" w:hAnsi="Times New Roman" w:cs="Times New Roman"/>
-          <w:b/>
-          <w:sz w:val="24"/>
-          <w:szCs w:val="24"/>
-          <w:lang w:val="en-US"/>
-        </w:rPr>
-        <w:t>Sounds</w:t>
-      </w:r>
-    </w:p>
-    <w:p>
-      <w:pPr>
-        <w:spacing w:line="360" w:lineRule="auto"/>
-        <w:ind w:firstLine="709"/>
-        <w:jc w:val="both"/>
-        <w:rPr>
-          <w:rFonts w:ascii="Times New Roman" w:hAnsi="Times New Roman" w:cs="Times New Roman"/>
-          <w:sz w:val="24"/>
-          <w:szCs w:val="24"/>
-          <w:lang w:val="en-US"/>
-        </w:rPr>
-      </w:pPr>
-      <w:r>
-        <w:rPr>
-          <w:rFonts w:ascii="Times New Roman" w:hAnsi="Times New Roman" w:cs="Times New Roman"/>
-          <w:sz w:val="24"/>
-          <w:szCs w:val="24"/>
-          <w:lang w:val="en-US"/>
-        </w:rPr>
-        <w:t xml:space="preserve">"Galaxy Impact" features a dynamic soundtrack that complements the fast-paced </w:t>
-      </w:r>
-      <w:proofErr w:type="spellStart"/>
-      <w:r>
-        <w:rPr>
-          <w:rFonts w:ascii="Times New Roman" w:hAnsi="Times New Roman" w:cs="Times New Roman"/>
-          <w:sz w:val="24"/>
-          <w:szCs w:val="24"/>
-          <w:lang w:val="en-US"/>
-        </w:rPr>
-        <w:t>gameplay</w:t>
-      </w:r>
-      <w:proofErr w:type="spellEnd"/>
-      <w:r>
-        <w:rPr>
-          <w:rFonts w:ascii="Times New Roman" w:hAnsi="Times New Roman" w:cs="Times New Roman"/>
-          <w:sz w:val="24"/>
-          <w:szCs w:val="24"/>
-          <w:lang w:val="en-US"/>
-        </w:rPr>
-        <w:t>, with music intensifying during action sequences and relaxing during exploration. Background sounds include the hum of the spacecraft, laser blasts, and the ambient noises of the galactic environment. The immersive sound design enhances the overall atmosphere and engagement.</w:t>
-      </w:r>
-    </w:p>
-    <w:p>
-      <w:pPr>
-        <w:rPr>
-          <w:rFonts w:ascii="Times New Roman" w:hAnsi="Times New Roman" w:cs="Times New Roman"/>
-          <w:sz w:val="24"/>
-          <w:szCs w:val="24"/>
-          <w:lang w:val="en-US"/>
-        </w:rPr>
-      </w:pPr>
-      <w:r>
-        <w:rPr>
-          <w:rFonts w:ascii="Times New Roman" w:hAnsi="Times New Roman" w:cs="Times New Roman"/>
-          <w:sz w:val="24"/>
-          <w:szCs w:val="24"/>
-          <w:lang w:val="en-US"/>
-        </w:rPr>
-        <w:br w:type="page"/>
-      </w:r>
-    </w:p>
-    <w:p>
-      <w:pPr>
-        <w:spacing w:line="360" w:lineRule="auto"/>
-        <w:ind w:firstLine="709"/>
-        <w:jc w:val="both"/>
-        <w:rPr>
-          <w:rFonts w:ascii="Times New Roman" w:hAnsi="Times New Roman" w:cs="Times New Roman"/>
-          <w:b/>
-          <w:sz w:val="24"/>
-          <w:szCs w:val="24"/>
-          <w:lang w:val="en-US"/>
-        </w:rPr>
-      </w:pPr>
-      <w:r>
-        <w:rPr>
-          <w:rFonts w:ascii="Times New Roman" w:hAnsi="Times New Roman" w:cs="Times New Roman"/>
-          <w:b/>
-          <w:sz w:val="24"/>
-          <w:szCs w:val="24"/>
-          <w:lang w:val="en-US"/>
-        </w:rPr>
-        <w:lastRenderedPageBreak/>
+        <w:t>galactic environment. The immersive sound design enhances the overall atmosphere and engagement.</w:t>
+      </w:r>
+    </w:p>
+    <w:p>
+      <w:pPr>
+        <w:ind w:firstLine="708"/>
+        <w:rPr>
+          <w:rFonts w:ascii="Times New Roman" w:hAnsi="Times New Roman" w:cs="Times New Roman"/>
+          <w:sz w:val="24"/>
+          <w:szCs w:val="24"/>
+          <w:lang w:val="en-US"/>
+        </w:rPr>
+      </w:pPr>
+      <w:r>
+        <w:rPr>
+          <w:rFonts w:ascii="Times New Roman" w:hAnsi="Times New Roman" w:cs="Times New Roman"/>
+          <w:b/>
+          <w:sz w:val="24"/>
+          <w:szCs w:val="24"/>
+          <w:lang w:val="en-US"/>
+        </w:rPr>
         <w:t>Sales Pitch</w:t>
       </w:r>
     </w:p>

</xml_diff>